<commit_message>
nmv 29 06 2024
</commit_message>
<xml_diff>
--- a/brAhmaNa/TB 1.1-1.4 Tamil Corrections.docx
+++ b/brAhmaNa/TB 1.1-1.4 Tamil Corrections.docx
@@ -1,6 +1,6 @@
 
 <file path=word/document.xml><?xml version="1.0" encoding="utf-8"?>
-<w:document xmlns:wpc="http://schemas.microsoft.com/office/word/2010/wordprocessingCanvas" xmlns:cx="http://schemas.microsoft.com/office/drawing/2014/chartex" xmlns:cx1="http://schemas.microsoft.com/office/drawing/2015/9/8/chartex" xmlns:mc="http://schemas.openxmlformats.org/markup-compatibility/2006" xmlns:o="urn:schemas-microsoft-com:office:office" xmlns:r="http://schemas.openxmlformats.org/officeDocument/2006/relationships" xmlns:m="http://schemas.openxmlformats.org/officeDocument/2006/math" xmlns:v="urn:schemas-microsoft-com:vml" xmlns:wp14="http://schemas.microsoft.com/office/word/2010/wordprocessingDrawing" xmlns:wp="http://schemas.openxmlformats.org/drawingml/2006/wordprocessingDrawing" xmlns:w10="urn:schemas-microsoft-com:office:word" xmlns:w="http://schemas.openxmlformats.org/wordprocessingml/2006/main" xmlns:w14="http://schemas.microsoft.com/office/word/2010/wordml" xmlns:w15="http://schemas.microsoft.com/office/word/2012/wordml" xmlns:w16se="http://schemas.microsoft.com/office/word/2015/wordml/symex" xmlns:wpg="http://schemas.microsoft.com/office/word/2010/wordprocessingGroup" xmlns:wpi="http://schemas.microsoft.com/office/word/2010/wordprocessingInk" xmlns:wne="http://schemas.microsoft.com/office/word/2006/wordml" xmlns:wps="http://schemas.microsoft.com/office/word/2010/wordprocessingShape" mc:Ignorable="w14 w15 w16se wp14">
+<w:document xmlns:wpc="http://schemas.microsoft.com/office/word/2010/wordprocessingCanvas" xmlns:cx="http://schemas.microsoft.com/office/drawing/2014/chartex" xmlns:cx1="http://schemas.microsoft.com/office/drawing/2015/9/8/chartex" xmlns:cx2="http://schemas.microsoft.com/office/drawing/2015/10/21/chartex" xmlns:cx3="http://schemas.microsoft.com/office/drawing/2016/5/9/chartex" xmlns:cx4="http://schemas.microsoft.com/office/drawing/2016/5/10/chartex" xmlns:cx5="http://schemas.microsoft.com/office/drawing/2016/5/11/chartex" xmlns:cx6="http://schemas.microsoft.com/office/drawing/2016/5/12/chartex" xmlns:cx7="http://schemas.microsoft.com/office/drawing/2016/5/13/chartex" xmlns:cx8="http://schemas.microsoft.com/office/drawing/2016/5/14/chartex" xmlns:mc="http://schemas.openxmlformats.org/markup-compatibility/2006" xmlns:aink="http://schemas.microsoft.com/office/drawing/2016/ink" xmlns:am3d="http://schemas.microsoft.com/office/drawing/2017/model3d" xmlns:o="urn:schemas-microsoft-com:office:office" xmlns:oel="http://schemas.microsoft.com/office/2019/extlst" xmlns:r="http://schemas.openxmlformats.org/officeDocument/2006/relationships" xmlns:m="http://schemas.openxmlformats.org/officeDocument/2006/math" xmlns:v="urn:schemas-microsoft-com:vml" xmlns:wp14="http://schemas.microsoft.com/office/word/2010/wordprocessingDrawing" xmlns:wp="http://schemas.openxmlformats.org/drawingml/2006/wordprocessingDrawing" xmlns:w10="urn:schemas-microsoft-com:office:word" xmlns:w="http://schemas.openxmlformats.org/wordprocessingml/2006/main" xmlns:w14="http://schemas.microsoft.com/office/word/2010/wordml" xmlns:w15="http://schemas.microsoft.com/office/word/2012/wordml" xmlns:w16cex="http://schemas.microsoft.com/office/word/2018/wordml/cex" xmlns:w16cid="http://schemas.microsoft.com/office/word/2016/wordml/cid" xmlns:w16="http://schemas.microsoft.com/office/word/2018/wordml" xmlns:w16du="http://schemas.microsoft.com/office/word/2023/wordml/word16du" xmlns:w16sdtdh="http://schemas.microsoft.com/office/word/2020/wordml/sdtdatahash" xmlns:w16se="http://schemas.microsoft.com/office/word/2015/wordml/symex" xmlns:wpg="http://schemas.microsoft.com/office/word/2010/wordprocessingGroup" xmlns:wpi="http://schemas.microsoft.com/office/word/2010/wordprocessingInk" xmlns:wne="http://schemas.microsoft.com/office/word/2006/wordml" xmlns:wps="http://schemas.microsoft.com/office/word/2010/wordprocessingShape" mc:Ignorable="w14 w15 w16se w16cid w16 w16cex w16sdtdh w16du wp14">
   <w:body>
     <w:p>
       <w:pPr>
@@ -13,7 +13,6 @@
           <w:u w:val="single"/>
         </w:rPr>
       </w:pPr>
-      <w:proofErr w:type="spellStart"/>
       <w:r>
         <w:rPr>
           <w:b/>
@@ -22,9 +21,20 @@
           <w:szCs w:val="32"/>
           <w:u w:val="single"/>
         </w:rPr>
-        <w:t>TaittirIya</w:t>
+        <w:t xml:space="preserve">TaittirIya BrAhmaNam TB 1.1 to </w:t>
       </w:r>
-      <w:proofErr w:type="spellEnd"/>
+      <w:proofErr w:type="gramStart"/>
+      <w:r>
+        <w:rPr>
+          <w:b/>
+          <w:bCs/>
+          <w:sz w:val="32"/>
+          <w:szCs w:val="32"/>
+          <w:u w:val="single"/>
+        </w:rPr>
+        <w:t>1.4  Book</w:t>
+      </w:r>
+      <w:proofErr w:type="gramEnd"/>
       <w:r>
         <w:rPr>
           <w:b/>
@@ -35,7 +45,18 @@
         </w:rPr>
         <w:t xml:space="preserve"> </w:t>
       </w:r>
-      <w:proofErr w:type="spellStart"/>
+    </w:p>
+    <w:p>
+      <w:pPr>
+        <w:jc w:val="center"/>
+        <w:rPr>
+          <w:b/>
+          <w:bCs/>
+          <w:sz w:val="32"/>
+          <w:szCs w:val="32"/>
+          <w:u w:val="single"/>
+        </w:rPr>
+      </w:pPr>
       <w:r>
         <w:rPr>
           <w:b/>
@@ -44,9 +65,8 @@
           <w:szCs w:val="32"/>
           <w:u w:val="single"/>
         </w:rPr>
-        <w:t>BrAhmaNam</w:t>
+        <w:t>Tamil</w:t>
       </w:r>
-      <w:proofErr w:type="spellEnd"/>
       <w:r>
         <w:rPr>
           <w:b/>
@@ -55,7 +75,1131 @@
           <w:szCs w:val="32"/>
           <w:u w:val="single"/>
         </w:rPr>
-        <w:t xml:space="preserve"> TB 1.1 - </w:t>
+        <w:t xml:space="preserve"> Corrections – Observed till 30</w:t>
+      </w:r>
+      <w:r>
+        <w:rPr>
+          <w:b/>
+          <w:bCs/>
+          <w:sz w:val="32"/>
+          <w:szCs w:val="32"/>
+          <w:u w:val="single"/>
+          <w:vertAlign w:val="superscript"/>
+        </w:rPr>
+        <w:t>th</w:t>
+      </w:r>
+      <w:r>
+        <w:rPr>
+          <w:b/>
+          <w:bCs/>
+          <w:sz w:val="32"/>
+          <w:szCs w:val="32"/>
+          <w:u w:val="single"/>
+        </w:rPr>
+        <w:t xml:space="preserve"> June 2024</w:t>
+      </w:r>
+    </w:p>
+    <w:p>
+      <w:pPr>
+        <w:jc w:val="center"/>
+        <w:rPr>
+          <w:b/>
+          <w:bCs/>
+        </w:rPr>
+      </w:pPr>
+      <w:r>
+        <w:rPr>
+          <w:b/>
+          <w:bCs/>
+        </w:rPr>
+        <w:t xml:space="preserve">(ignore those which are already incorporated in your book’s version and date). </w:t>
+      </w:r>
+      <w:r>
+        <w:rPr>
+          <w:b/>
+          <w:bCs/>
+        </w:rPr>
+        <w:br/>
+        <w:t>Kindly refer to your Guru for the differences in Swaram marking between various sources.</w:t>
+      </w:r>
+    </w:p>
+    <w:tbl>
+      <w:tblPr>
+        <w:tblW w:w="13637" w:type="dxa"/>
+        <w:tblInd w:w="-459" w:type="dxa"/>
+        <w:tblBorders>
+          <w:top w:val="single" w:sz="4" w:space="0" w:color="000000"/>
+          <w:left w:val="single" w:sz="4" w:space="0" w:color="000000"/>
+          <w:bottom w:val="single" w:sz="4" w:space="0" w:color="000000"/>
+          <w:right w:val="single" w:sz="4" w:space="0" w:color="000000"/>
+          <w:insideH w:val="single" w:sz="4" w:space="0" w:color="000000"/>
+          <w:insideV w:val="single" w:sz="4" w:space="0" w:color="000000"/>
+        </w:tblBorders>
+        <w:tblLook w:val="04A0" w:firstRow="1" w:lastRow="0" w:firstColumn="1" w:lastColumn="0" w:noHBand="0" w:noVBand="1"/>
+      </w:tblPr>
+      <w:tblGrid>
+        <w:gridCol w:w="3289"/>
+        <w:gridCol w:w="21"/>
+        <w:gridCol w:w="4738"/>
+        <w:gridCol w:w="61"/>
+        <w:gridCol w:w="5528"/>
+      </w:tblGrid>
+      <w:tr>
+        <w:tc>
+          <w:tcPr>
+            <w:tcW w:w="3310" w:type="dxa"/>
+            <w:gridSpan w:val="2"/>
+          </w:tcPr>
+          <w:p>
+            <w:pPr>
+              <w:spacing w:before="0" w:line="240" w:lineRule="auto"/>
+              <w:jc w:val="center"/>
+              <w:rPr>
+                <w:b/>
+                <w:sz w:val="32"/>
+                <w:szCs w:val="32"/>
+              </w:rPr>
+            </w:pPr>
+            <w:r>
+              <w:rPr>
+                <w:b/>
+                <w:sz w:val="32"/>
+                <w:szCs w:val="32"/>
+              </w:rPr>
+              <w:t>Section, Paragraph</w:t>
+            </w:r>
+          </w:p>
+          <w:p>
+            <w:pPr>
+              <w:spacing w:before="0" w:line="240" w:lineRule="auto"/>
+              <w:jc w:val="center"/>
+              <w:rPr>
+                <w:b/>
+                <w:sz w:val="32"/>
+                <w:szCs w:val="32"/>
+              </w:rPr>
+            </w:pPr>
+            <w:r>
+              <w:rPr>
+                <w:b/>
+                <w:sz w:val="32"/>
+                <w:szCs w:val="32"/>
+              </w:rPr>
+              <w:t>Reference</w:t>
+            </w:r>
+          </w:p>
+        </w:tc>
+        <w:tc>
+          <w:tcPr>
+            <w:tcW w:w="4738" w:type="dxa"/>
+          </w:tcPr>
+          <w:p>
+            <w:pPr>
+              <w:spacing w:before="0" w:line="240" w:lineRule="auto"/>
+              <w:jc w:val="center"/>
+              <w:rPr>
+                <w:b/>
+                <w:sz w:val="32"/>
+                <w:szCs w:val="32"/>
+              </w:rPr>
+            </w:pPr>
+            <w:r>
+              <w:rPr>
+                <w:b/>
+                <w:sz w:val="32"/>
+                <w:szCs w:val="32"/>
+              </w:rPr>
+              <w:t>As Printed</w:t>
+            </w:r>
+          </w:p>
+        </w:tc>
+        <w:tc>
+          <w:tcPr>
+            <w:tcW w:w="5589" w:type="dxa"/>
+            <w:gridSpan w:val="2"/>
+          </w:tcPr>
+          <w:p>
+            <w:pPr>
+              <w:spacing w:before="0" w:line="240" w:lineRule="auto"/>
+              <w:ind w:right="-18"/>
+              <w:jc w:val="center"/>
+              <w:rPr>
+                <w:b/>
+                <w:sz w:val="32"/>
+                <w:szCs w:val="32"/>
+              </w:rPr>
+            </w:pPr>
+            <w:r>
+              <w:rPr>
+                <w:b/>
+                <w:sz w:val="32"/>
+                <w:szCs w:val="32"/>
+              </w:rPr>
+              <w:t>To be read as or corrected as</w:t>
+            </w:r>
+          </w:p>
+          <w:p>
+            <w:pPr>
+              <w:spacing w:before="0" w:line="240" w:lineRule="auto"/>
+              <w:ind w:right="-18"/>
+              <w:jc w:val="center"/>
+              <w:rPr>
+                <w:b/>
+                <w:sz w:val="32"/>
+                <w:szCs w:val="32"/>
+              </w:rPr>
+            </w:pPr>
+            <w:r>
+              <w:rPr>
+                <w:b/>
+                <w:sz w:val="32"/>
+                <w:szCs w:val="32"/>
+              </w:rPr>
+              <w:t>(Comments and analysis)</w:t>
+            </w:r>
+          </w:p>
+        </w:tc>
+      </w:tr>
+      <w:tr>
+        <w:trPr>
+          <w:trHeight w:val="933"/>
+        </w:trPr>
+        <w:tc>
+          <w:tcPr>
+            <w:tcW w:w="3310" w:type="dxa"/>
+            <w:gridSpan w:val="2"/>
+          </w:tcPr>
+          <w:p>
+            <w:pPr>
+              <w:spacing w:before="0" w:line="240" w:lineRule="auto"/>
+              <w:rPr>
+                <w:b/>
+                <w:bCs/>
+                <w:sz w:val="28"/>
+                <w:szCs w:val="32"/>
+                <w:lang w:val="it-IT"/>
+              </w:rPr>
+            </w:pPr>
+            <w:r>
+              <w:rPr>
+                <w:b/>
+                <w:bCs/>
+                <w:sz w:val="28"/>
+                <w:szCs w:val="32"/>
+                <w:lang w:val="it-IT"/>
+              </w:rPr>
+              <w:t>TB 1.3.10.1</w:t>
+            </w:r>
+          </w:p>
+          <w:p>
+            <w:pPr>
+              <w:spacing w:before="0" w:line="240" w:lineRule="auto"/>
+              <w:rPr>
+                <w:b/>
+                <w:bCs/>
+                <w:sz w:val="28"/>
+                <w:szCs w:val="32"/>
+                <w:lang w:val="it-IT"/>
+              </w:rPr>
+            </w:pPr>
+            <w:r>
+              <w:rPr>
+                <w:b/>
+                <w:bCs/>
+                <w:sz w:val="28"/>
+                <w:szCs w:val="32"/>
+                <w:lang w:val="it-IT"/>
+              </w:rPr>
+              <w:t>Statement No. 1</w:t>
+            </w:r>
+          </w:p>
+          <w:p>
+            <w:pPr>
+              <w:spacing w:before="0" w:line="240" w:lineRule="auto"/>
+              <w:rPr>
+                <w:b/>
+                <w:bCs/>
+                <w:sz w:val="36"/>
+                <w:szCs w:val="36"/>
+                <w:lang w:val="it-IT"/>
+              </w:rPr>
+            </w:pPr>
+            <w:r>
+              <w:rPr>
+                <w:b/>
+                <w:bCs/>
+                <w:sz w:val="28"/>
+                <w:szCs w:val="32"/>
+                <w:lang w:val="it-IT"/>
+              </w:rPr>
+              <w:t>Dasini  No. 56</w:t>
+            </w:r>
+          </w:p>
+        </w:tc>
+        <w:tc>
+          <w:tcPr>
+            <w:tcW w:w="4738" w:type="dxa"/>
+          </w:tcPr>
+          <w:p>
+            <w:pPr>
+              <w:widowControl w:val="0"/>
+              <w:autoSpaceDE w:val="0"/>
+              <w:autoSpaceDN w:val="0"/>
+              <w:adjustRightInd w:val="0"/>
+              <w:spacing w:before="0" w:line="240" w:lineRule="auto"/>
+              <w:ind w:right="-278"/>
+              <w:jc w:val="center"/>
+              <w:rPr>
+                <w:rFonts w:ascii="BRH Devanagari Extra" w:hAnsi="BRH Devanagari Extra" w:cs="BRH Devanagari Extra"/>
+                <w:sz w:val="36"/>
+                <w:szCs w:val="36"/>
+                <w:lang w:val="it-IT"/>
+              </w:rPr>
+            </w:pPr>
+            <w:r>
+              <w:rPr>
+                <w:rFonts w:ascii="Latha" w:hAnsi="Latha" w:cs="Latha"/>
+                <w:sz w:val="28"/>
+                <w:szCs w:val="28"/>
+                <w:cs/>
+                <w:lang w:bidi="ta-IN"/>
+              </w:rPr>
+              <w:t>இந்த்</w:t>
+            </w:r>
+            <w:r>
+              <w:rPr>
+                <w:rFonts w:ascii="Latha" w:hAnsi="Latha" w:cs="Latha"/>
+                <w:b/>
+                <w:bCs/>
+                <w:position w:val="-12"/>
+                <w:sz w:val="28"/>
+                <w:szCs w:val="28"/>
+                <w:cs/>
+                <w:lang w:bidi="ta-IN"/>
+              </w:rPr>
+              <w:t>3</w:t>
+            </w:r>
+            <w:r>
+              <w:rPr>
+                <w:rFonts w:ascii="Latha" w:hAnsi="Latha" w:cs="Latha"/>
+                <w:sz w:val="28"/>
+                <w:szCs w:val="28"/>
+                <w:highlight w:val="yellow"/>
+                <w:cs/>
+                <w:lang w:bidi="ta-IN"/>
+              </w:rPr>
+              <w:t>ரோ</w:t>
+            </w:r>
+            <w:r>
+              <w:rPr>
+                <w:rFonts w:ascii="Latha" w:hAnsi="Latha" w:cs="Latha"/>
+                <w:sz w:val="28"/>
+                <w:szCs w:val="28"/>
+                <w:cs/>
+                <w:lang w:bidi="ta-IN"/>
+              </w:rPr>
+              <w:t xml:space="preserve"> வ்</w:t>
+            </w:r>
+            <w:r>
+              <w:rPr>
+                <w:rFonts w:ascii="Latha" w:hAnsi="Latha" w:cs="Latha"/>
+                <w:b/>
+                <w:bCs/>
+                <w:i/>
+                <w:iCs/>
+                <w:sz w:val="28"/>
+                <w:szCs w:val="28"/>
+                <w:cs/>
+                <w:lang w:bidi="ta-IN"/>
+              </w:rPr>
+              <w:t>ரு</w:t>
+            </w:r>
+            <w:r>
+              <w:rPr>
+                <w:rFonts w:ascii="BRH Tamil Tab Extra" w:hAnsi="BRH Tamil Tab Extra" w:cs="Latha"/>
+                <w:b/>
+                <w:sz w:val="32"/>
+                <w:szCs w:val="28"/>
+                <w:lang w:val="it-IT"/>
+              </w:rPr>
+              <w:t>…</w:t>
+            </w:r>
+            <w:r>
+              <w:rPr>
+                <w:rFonts w:ascii="Latha" w:hAnsi="Latha" w:cs="Latha"/>
+                <w:sz w:val="28"/>
+                <w:szCs w:val="28"/>
+                <w:cs/>
+                <w:lang w:bidi="ta-IN"/>
+              </w:rPr>
+              <w:t>த்ர</w:t>
+            </w:r>
+            <w:r>
+              <w:rPr>
+                <w:rFonts w:ascii="BRH Devanagari Extra" w:hAnsi="BRH Devanagari Extra" w:cs="Latha"/>
+                <w:b/>
+                <w:sz w:val="36"/>
+                <w:szCs w:val="28"/>
+                <w:lang w:val="it-IT"/>
+              </w:rPr>
+              <w:t>óè</w:t>
+            </w:r>
+            <w:r>
+              <w:rPr>
+                <w:rFonts w:ascii="Latha" w:hAnsi="Latha" w:cs="Latha"/>
+                <w:sz w:val="28"/>
+                <w:szCs w:val="28"/>
+                <w:lang w:val="it-IT"/>
+              </w:rPr>
+              <w:t xml:space="preserve"> </w:t>
+            </w:r>
+            <w:r>
+              <w:rPr>
+                <w:rFonts w:ascii="Latha" w:hAnsi="Latha" w:cs="Latha"/>
+                <w:sz w:val="28"/>
+                <w:szCs w:val="28"/>
+                <w:cs/>
+                <w:lang w:bidi="ta-IN"/>
+              </w:rPr>
+              <w:t>ஹ</w:t>
+            </w:r>
+            <w:r>
+              <w:rPr>
+                <w:rFonts w:ascii="BRH Tamil Tab Extra" w:hAnsi="BRH Tamil Tab Extra" w:cs="Latha"/>
+                <w:b/>
+                <w:sz w:val="32"/>
+                <w:szCs w:val="28"/>
+                <w:lang w:val="it-IT"/>
+              </w:rPr>
+              <w:t>…</w:t>
+            </w:r>
+            <w:r>
+              <w:rPr>
+                <w:rFonts w:ascii="Latha" w:hAnsi="Latha" w:cs="Latha"/>
+                <w:sz w:val="28"/>
+                <w:szCs w:val="28"/>
+                <w:cs/>
+                <w:lang w:bidi="ta-IN"/>
+              </w:rPr>
+              <w:t xml:space="preserve">த்வா </w:t>
+            </w:r>
+            <w:r>
+              <w:rPr>
+                <w:rFonts w:ascii="Latha" w:hAnsi="Latha" w:cs="Latha"/>
+                <w:sz w:val="28"/>
+                <w:szCs w:val="28"/>
+                <w:lang w:val="it-IT"/>
+              </w:rPr>
+              <w:t>|</w:t>
+            </w:r>
+          </w:p>
+        </w:tc>
+        <w:tc>
+          <w:tcPr>
+            <w:tcW w:w="5589" w:type="dxa"/>
+            <w:gridSpan w:val="2"/>
+          </w:tcPr>
+          <w:p>
+            <w:pPr>
+              <w:widowControl w:val="0"/>
+              <w:autoSpaceDE w:val="0"/>
+              <w:autoSpaceDN w:val="0"/>
+              <w:adjustRightInd w:val="0"/>
+              <w:spacing w:before="0" w:line="240" w:lineRule="auto"/>
+              <w:ind w:right="-278"/>
+              <w:jc w:val="center"/>
+              <w:rPr>
+                <w:rFonts w:cs="Arial"/>
+                <w:sz w:val="36"/>
+                <w:szCs w:val="36"/>
+                <w:lang w:val="it-IT"/>
+              </w:rPr>
+            </w:pPr>
+            <w:r>
+              <w:rPr>
+                <w:rFonts w:ascii="Latha" w:hAnsi="Latha" w:cs="Latha"/>
+                <w:sz w:val="28"/>
+                <w:szCs w:val="28"/>
+                <w:cs/>
+                <w:lang w:bidi="ta-IN"/>
+              </w:rPr>
+              <w:t>இந்த்</w:t>
+            </w:r>
+            <w:r>
+              <w:rPr>
+                <w:rFonts w:ascii="Latha" w:hAnsi="Latha" w:cs="Latha"/>
+                <w:b/>
+                <w:bCs/>
+                <w:position w:val="-12"/>
+                <w:sz w:val="28"/>
+                <w:szCs w:val="28"/>
+                <w:cs/>
+                <w:lang w:bidi="ta-IN"/>
+              </w:rPr>
+              <w:t>3</w:t>
+            </w:r>
+            <w:r>
+              <w:rPr>
+                <w:rFonts w:ascii="Latha" w:hAnsi="Latha" w:cs="Latha"/>
+                <w:sz w:val="28"/>
+                <w:szCs w:val="28"/>
+                <w:highlight w:val="green"/>
+                <w:cs/>
+                <w:lang w:bidi="ta-IN"/>
+              </w:rPr>
+              <w:t>ரோ</w:t>
+            </w:r>
+            <w:r>
+              <w:rPr>
+                <w:rFonts w:ascii="BRH Tamil Tab Extra" w:hAnsi="BRH Tamil Tab Extra" w:cs="Latha"/>
+                <w:b/>
+                <w:sz w:val="36"/>
+                <w:szCs w:val="28"/>
+                <w:lang w:val="it-IT"/>
+              </w:rPr>
+              <w:t>†</w:t>
+            </w:r>
+            <w:r>
+              <w:rPr>
+                <w:rFonts w:ascii="Latha" w:hAnsi="Latha" w:cs="Latha"/>
+                <w:sz w:val="28"/>
+                <w:szCs w:val="28"/>
+                <w:cs/>
+                <w:lang w:bidi="ta-IN"/>
+              </w:rPr>
+              <w:t xml:space="preserve"> வ்</w:t>
+            </w:r>
+            <w:r>
+              <w:rPr>
+                <w:rFonts w:ascii="Latha" w:hAnsi="Latha" w:cs="Latha"/>
+                <w:b/>
+                <w:bCs/>
+                <w:i/>
+                <w:iCs/>
+                <w:sz w:val="28"/>
+                <w:szCs w:val="28"/>
+                <w:cs/>
+                <w:lang w:bidi="ta-IN"/>
+              </w:rPr>
+              <w:t>ரு</w:t>
+            </w:r>
+            <w:r>
+              <w:rPr>
+                <w:rFonts w:ascii="BRH Tamil Tab Extra" w:hAnsi="BRH Tamil Tab Extra" w:cs="Latha"/>
+                <w:b/>
+                <w:sz w:val="32"/>
+                <w:szCs w:val="28"/>
+                <w:lang w:val="it-IT"/>
+              </w:rPr>
+              <w:t>…</w:t>
+            </w:r>
+            <w:r>
+              <w:rPr>
+                <w:rFonts w:ascii="Latha" w:hAnsi="Latha" w:cs="Latha"/>
+                <w:sz w:val="28"/>
+                <w:szCs w:val="28"/>
+                <w:cs/>
+                <w:lang w:bidi="ta-IN"/>
+              </w:rPr>
+              <w:t>த்ர</w:t>
+            </w:r>
+            <w:r>
+              <w:rPr>
+                <w:rFonts w:ascii="BRH Devanagari Extra" w:hAnsi="BRH Devanagari Extra" w:cs="Latha"/>
+                <w:b/>
+                <w:sz w:val="36"/>
+                <w:szCs w:val="28"/>
+                <w:lang w:val="it-IT"/>
+              </w:rPr>
+              <w:t>óè</w:t>
+            </w:r>
+            <w:r>
+              <w:rPr>
+                <w:rFonts w:ascii="Latha" w:hAnsi="Latha" w:cs="Latha"/>
+                <w:sz w:val="28"/>
+                <w:szCs w:val="28"/>
+                <w:lang w:val="it-IT"/>
+              </w:rPr>
+              <w:t xml:space="preserve"> </w:t>
+            </w:r>
+            <w:r>
+              <w:rPr>
+                <w:rFonts w:ascii="Latha" w:hAnsi="Latha" w:cs="Latha"/>
+                <w:sz w:val="28"/>
+                <w:szCs w:val="28"/>
+                <w:cs/>
+                <w:lang w:bidi="ta-IN"/>
+              </w:rPr>
+              <w:t>ஹ</w:t>
+            </w:r>
+            <w:r>
+              <w:rPr>
+                <w:rFonts w:ascii="BRH Tamil Tab Extra" w:hAnsi="BRH Tamil Tab Extra" w:cs="Latha"/>
+                <w:b/>
+                <w:sz w:val="32"/>
+                <w:szCs w:val="28"/>
+                <w:lang w:val="it-IT"/>
+              </w:rPr>
+              <w:t>…</w:t>
+            </w:r>
+            <w:r>
+              <w:rPr>
+                <w:rFonts w:ascii="Latha" w:hAnsi="Latha" w:cs="Latha"/>
+                <w:sz w:val="28"/>
+                <w:szCs w:val="28"/>
+                <w:cs/>
+                <w:lang w:bidi="ta-IN"/>
+              </w:rPr>
+              <w:t xml:space="preserve">த்வா </w:t>
+            </w:r>
+            <w:r>
+              <w:rPr>
+                <w:rFonts w:ascii="Latha" w:hAnsi="Latha" w:cs="Latha"/>
+                <w:sz w:val="28"/>
+                <w:szCs w:val="28"/>
+                <w:lang w:val="it-IT"/>
+              </w:rPr>
+              <w:t>|</w:t>
+            </w:r>
+          </w:p>
+        </w:tc>
+      </w:tr>
+      <w:tr>
+        <w:trPr>
+          <w:trHeight w:val="933"/>
+        </w:trPr>
+        <w:tc>
+          <w:tcPr>
+            <w:tcW w:w="3289" w:type="dxa"/>
+          </w:tcPr>
+          <w:p>
+            <w:pPr>
+              <w:spacing w:before="0" w:line="240" w:lineRule="auto"/>
+              <w:rPr>
+                <w:b/>
+                <w:bCs/>
+                <w:sz w:val="28"/>
+                <w:szCs w:val="32"/>
+                <w:lang w:val="it-IT"/>
+              </w:rPr>
+            </w:pPr>
+            <w:r>
+              <w:rPr>
+                <w:b/>
+                <w:bCs/>
+                <w:sz w:val="28"/>
+                <w:szCs w:val="32"/>
+                <w:lang w:val="it-IT"/>
+              </w:rPr>
+              <w:t>TB 1.4.1.6</w:t>
+            </w:r>
+          </w:p>
+          <w:p>
+            <w:pPr>
+              <w:spacing w:before="0" w:line="240" w:lineRule="auto"/>
+              <w:rPr>
+                <w:b/>
+                <w:bCs/>
+                <w:sz w:val="28"/>
+                <w:szCs w:val="32"/>
+                <w:lang w:val="it-IT"/>
+              </w:rPr>
+            </w:pPr>
+            <w:r>
+              <w:rPr>
+                <w:b/>
+                <w:bCs/>
+                <w:sz w:val="28"/>
+                <w:szCs w:val="32"/>
+                <w:lang w:val="it-IT"/>
+              </w:rPr>
+              <w:t>Statement No. 2</w:t>
+            </w:r>
+          </w:p>
+          <w:p>
+            <w:pPr>
+              <w:spacing w:before="0" w:line="240" w:lineRule="auto"/>
+              <w:rPr>
+                <w:b/>
+                <w:bCs/>
+                <w:sz w:val="28"/>
+                <w:szCs w:val="32"/>
+                <w:lang w:val="it-IT"/>
+              </w:rPr>
+            </w:pPr>
+            <w:r>
+              <w:rPr>
+                <w:b/>
+                <w:bCs/>
+                <w:sz w:val="28"/>
+                <w:szCs w:val="32"/>
+                <w:lang w:val="it-IT"/>
+              </w:rPr>
+              <w:t>Dasini  No. 6</w:t>
+            </w:r>
+          </w:p>
+        </w:tc>
+        <w:tc>
+          <w:tcPr>
+            <w:tcW w:w="4820" w:type="dxa"/>
+            <w:gridSpan w:val="3"/>
+          </w:tcPr>
+          <w:p>
+            <w:pPr>
+              <w:widowControl w:val="0"/>
+              <w:autoSpaceDE w:val="0"/>
+              <w:autoSpaceDN w:val="0"/>
+              <w:adjustRightInd w:val="0"/>
+              <w:spacing w:before="0" w:line="240" w:lineRule="auto"/>
+              <w:ind w:right="-278"/>
+              <w:rPr>
+                <w:rFonts w:ascii="BRH Malayalam Extra" w:hAnsi="BRH Malayalam Extra" w:cs="BRH Malayalam Extra"/>
+                <w:color w:val="000000"/>
+                <w:sz w:val="40"/>
+                <w:szCs w:val="40"/>
+                <w:lang w:val="it-IT" w:bidi="ml-IN"/>
+              </w:rPr>
+            </w:pPr>
+            <w:r>
+              <w:rPr>
+                <w:rFonts w:ascii="Latha" w:hAnsi="Latha" w:cs="Latha"/>
+                <w:sz w:val="28"/>
+                <w:szCs w:val="28"/>
+                <w:cs/>
+                <w:lang w:bidi="ta-IN"/>
+              </w:rPr>
+              <w:t>தாம் ம</w:t>
+            </w:r>
+            <w:r>
+              <w:rPr>
+                <w:rFonts w:ascii="BRH Tamil Tab Extra" w:hAnsi="BRH Tamil Tab Extra" w:cs="Latha"/>
+                <w:b/>
+                <w:sz w:val="32"/>
+                <w:szCs w:val="28"/>
+                <w:lang w:val="it-IT"/>
+              </w:rPr>
+              <w:t>†</w:t>
+            </w:r>
+            <w:r>
+              <w:rPr>
+                <w:rFonts w:ascii="Latha" w:hAnsi="Latha" w:cs="Latha"/>
+                <w:sz w:val="28"/>
+                <w:szCs w:val="28"/>
+                <w:cs/>
+                <w:lang w:bidi="ta-IN"/>
+              </w:rPr>
+              <w:t>னு</w:t>
+            </w:r>
+            <w:r>
+              <w:rPr>
+                <w:rFonts w:ascii="BRH Tamil Tab Extra" w:hAnsi="BRH Tamil Tab Extra" w:cs="Latha"/>
+                <w:b/>
+                <w:sz w:val="32"/>
+                <w:szCs w:val="28"/>
+                <w:lang w:val="it-IT"/>
+              </w:rPr>
+              <w:t>…</w:t>
+            </w:r>
+            <w:r>
+              <w:rPr>
+                <w:rFonts w:ascii="Latha" w:hAnsi="Latha" w:cs="Latha"/>
+                <w:sz w:val="28"/>
+                <w:szCs w:val="28"/>
+                <w:cs/>
+                <w:lang w:bidi="ta-IN"/>
+              </w:rPr>
+              <w:t>ஷ்</w:t>
+            </w:r>
+            <w:r>
+              <w:rPr>
+                <w:rFonts w:ascii="Latha" w:hAnsi="Latha" w:cs="Latha"/>
+                <w:sz w:val="28"/>
+                <w:szCs w:val="28"/>
+                <w:highlight w:val="yellow"/>
+                <w:cs/>
+                <w:lang w:bidi="ta-IN"/>
+              </w:rPr>
+              <w:t>யா</w:t>
+            </w:r>
+            <w:r>
+              <w:rPr>
+                <w:rFonts w:ascii="BRH Tamil Tab Extra" w:hAnsi="BRH Tamil Tab Extra" w:cs="Latha"/>
+                <w:b/>
+                <w:sz w:val="36"/>
+                <w:szCs w:val="28"/>
+                <w:highlight w:val="yellow"/>
+                <w:lang w:val="it-IT"/>
+              </w:rPr>
+              <w:t>‡</w:t>
+            </w:r>
+            <w:r>
+              <w:rPr>
+                <w:rFonts w:ascii="Latha" w:hAnsi="Latha" w:cs="Latha"/>
+                <w:sz w:val="28"/>
+                <w:szCs w:val="28"/>
+                <w:highlight w:val="yellow"/>
+                <w:cs/>
+                <w:lang w:bidi="ta-IN"/>
+              </w:rPr>
+              <w:t>த்</w:t>
+            </w:r>
+            <w:r>
+              <w:rPr>
+                <w:rFonts w:ascii="Latha" w:hAnsi="Latha" w:cs="Latha"/>
+                <w:b/>
+                <w:bCs/>
+                <w:position w:val="-12"/>
+                <w:sz w:val="28"/>
+                <w:szCs w:val="28"/>
+                <w:highlight w:val="yellow"/>
+                <w:cs/>
+                <w:lang w:bidi="ta-IN"/>
+              </w:rPr>
+              <w:t>3</w:t>
+            </w:r>
+            <w:r>
+              <w:rPr>
+                <w:rFonts w:ascii="Latha" w:hAnsi="Latha" w:cs="Latha" w:hint="cs"/>
+                <w:sz w:val="28"/>
+                <w:szCs w:val="28"/>
+                <w:cs/>
+                <w:lang w:bidi="ta-IN"/>
+              </w:rPr>
+              <w:t>-</w:t>
+            </w:r>
+            <w:r>
+              <w:rPr>
+                <w:rFonts w:ascii="Latha" w:hAnsi="Latha" w:cs="Latha"/>
+                <w:sz w:val="28"/>
+                <w:szCs w:val="28"/>
+                <w:cs/>
+                <w:lang w:bidi="ta-IN"/>
+              </w:rPr>
+              <w:t>த்</w:t>
+            </w:r>
+            <w:r>
+              <w:rPr>
+                <w:rFonts w:ascii="Latha" w:hAnsi="Latha" w:cs="Latha"/>
+                <w:b/>
+                <w:bCs/>
+                <w:position w:val="-12"/>
+                <w:sz w:val="28"/>
+                <w:szCs w:val="28"/>
+                <w:cs/>
+                <w:lang w:bidi="ta-IN"/>
+              </w:rPr>
+              <w:t>4</w:t>
+            </w:r>
+            <w:r>
+              <w:rPr>
+                <w:rFonts w:ascii="Latha" w:hAnsi="Latha" w:cs="Latha"/>
+                <w:sz w:val="28"/>
+                <w:szCs w:val="28"/>
+                <w:cs/>
+                <w:lang w:bidi="ta-IN"/>
+              </w:rPr>
+              <w:t>ருவஸ்தா</w:t>
+            </w:r>
+            <w:r>
+              <w:rPr>
+                <w:rFonts w:ascii="BRH Tamil Tab Extra" w:hAnsi="BRH Tamil Tab Extra" w:cs="Latha"/>
+                <w:b/>
+                <w:sz w:val="32"/>
+                <w:szCs w:val="28"/>
+                <w:lang w:val="it-IT"/>
+              </w:rPr>
+              <w:t>…</w:t>
+            </w:r>
+            <w:r>
+              <w:rPr>
+                <w:rFonts w:ascii="Latha" w:hAnsi="Latha" w:cs="Latha"/>
+                <w:b/>
+                <w:bCs/>
+                <w:position w:val="-12"/>
+                <w:sz w:val="28"/>
+                <w:szCs w:val="28"/>
+                <w:cs/>
+                <w:lang w:bidi="ta-IN"/>
+              </w:rPr>
+              <w:t>2</w:t>
+            </w:r>
+            <w:r>
+              <w:rPr>
+                <w:rFonts w:ascii="Latha" w:hAnsi="Latha" w:cs="Latha"/>
+                <w:sz w:val="28"/>
+                <w:szCs w:val="28"/>
+                <w:cs/>
+                <w:lang w:bidi="ta-IN"/>
+              </w:rPr>
+              <w:t>ல்யா</w:t>
+            </w:r>
+          </w:p>
+        </w:tc>
+        <w:tc>
+          <w:tcPr>
+            <w:tcW w:w="5528" w:type="dxa"/>
+          </w:tcPr>
+          <w:p>
+            <w:pPr>
+              <w:widowControl w:val="0"/>
+              <w:autoSpaceDE w:val="0"/>
+              <w:autoSpaceDN w:val="0"/>
+              <w:adjustRightInd w:val="0"/>
+              <w:spacing w:before="0" w:line="240" w:lineRule="auto"/>
+              <w:ind w:right="-278"/>
+              <w:rPr>
+                <w:rFonts w:ascii="Latha" w:hAnsi="Latha" w:cs="Latha"/>
+                <w:sz w:val="28"/>
+                <w:szCs w:val="28"/>
+                <w:lang w:bidi="ta-IN"/>
+              </w:rPr>
+            </w:pPr>
+            <w:r>
+              <w:rPr>
+                <w:rFonts w:ascii="Latha" w:hAnsi="Latha" w:cs="Latha"/>
+                <w:sz w:val="28"/>
+                <w:szCs w:val="28"/>
+                <w:cs/>
+                <w:lang w:bidi="ta-IN"/>
+              </w:rPr>
+              <w:t>தாம் ம</w:t>
+            </w:r>
+            <w:r>
+              <w:rPr>
+                <w:rFonts w:ascii="BRH Tamil Tab Extra" w:hAnsi="BRH Tamil Tab Extra" w:cs="Latha"/>
+                <w:b/>
+                <w:sz w:val="32"/>
+                <w:szCs w:val="28"/>
+                <w:lang w:val="it-IT"/>
+              </w:rPr>
+              <w:t>†</w:t>
+            </w:r>
+            <w:r>
+              <w:rPr>
+                <w:rFonts w:ascii="Latha" w:hAnsi="Latha" w:cs="Latha"/>
+                <w:sz w:val="28"/>
+                <w:szCs w:val="28"/>
+                <w:cs/>
+                <w:lang w:bidi="ta-IN"/>
+              </w:rPr>
+              <w:t>னு</w:t>
+            </w:r>
+            <w:r>
+              <w:rPr>
+                <w:rFonts w:ascii="BRH Tamil Tab Extra" w:hAnsi="BRH Tamil Tab Extra" w:cs="Latha"/>
+                <w:b/>
+                <w:sz w:val="32"/>
+                <w:szCs w:val="28"/>
+                <w:lang w:val="it-IT"/>
+              </w:rPr>
+              <w:t>…</w:t>
+            </w:r>
+            <w:r>
+              <w:rPr>
+                <w:rFonts w:ascii="Latha" w:hAnsi="Latha" w:cs="Latha"/>
+                <w:sz w:val="28"/>
+                <w:szCs w:val="28"/>
+                <w:cs/>
+                <w:lang w:bidi="ta-IN"/>
+              </w:rPr>
+              <w:t>ஷ்</w:t>
+            </w:r>
+            <w:r>
+              <w:rPr>
+                <w:rFonts w:ascii="Latha" w:hAnsi="Latha" w:cs="Latha"/>
+                <w:sz w:val="28"/>
+                <w:szCs w:val="28"/>
+                <w:highlight w:val="green"/>
+                <w:cs/>
+                <w:lang w:bidi="ta-IN"/>
+              </w:rPr>
+              <w:t>யா</w:t>
+            </w:r>
+            <w:r>
+              <w:rPr>
+                <w:rFonts w:ascii="BRH Tamil Tab Extra" w:hAnsi="BRH Tamil Tab Extra" w:cs="Latha"/>
+                <w:b/>
+                <w:sz w:val="36"/>
+                <w:szCs w:val="28"/>
+                <w:lang w:val="it-IT"/>
+              </w:rPr>
+              <w:t>‡</w:t>
+            </w:r>
+            <w:r>
+              <w:rPr>
+                <w:rFonts w:ascii="Latha" w:hAnsi="Latha" w:cs="Latha" w:hint="cs"/>
+                <w:sz w:val="28"/>
+                <w:szCs w:val="28"/>
+                <w:cs/>
+                <w:lang w:bidi="ta-IN"/>
+              </w:rPr>
+              <w:t>-</w:t>
+            </w:r>
+          </w:p>
+          <w:p>
+            <w:pPr>
+              <w:widowControl w:val="0"/>
+              <w:autoSpaceDE w:val="0"/>
+              <w:autoSpaceDN w:val="0"/>
+              <w:adjustRightInd w:val="0"/>
+              <w:spacing w:before="0" w:line="240" w:lineRule="auto"/>
+              <w:ind w:right="-278"/>
+              <w:rPr>
+                <w:rFonts w:ascii="BRH Malayalam Extra" w:hAnsi="BRH Malayalam Extra" w:cs="BRH Malayalam Extra"/>
+                <w:color w:val="000000"/>
+                <w:sz w:val="40"/>
+                <w:szCs w:val="40"/>
+                <w:lang w:val="it-IT" w:bidi="ml-IN"/>
+              </w:rPr>
+            </w:pPr>
+            <w:r>
+              <w:rPr>
+                <w:rFonts w:ascii="Latha" w:hAnsi="Latha" w:cs="Latha"/>
+                <w:sz w:val="28"/>
+                <w:szCs w:val="28"/>
+                <w:cs/>
+                <w:lang w:bidi="ta-IN"/>
+              </w:rPr>
+              <w:t>த்</w:t>
+            </w:r>
+            <w:r>
+              <w:rPr>
+                <w:rFonts w:ascii="Latha" w:hAnsi="Latha" w:cs="Latha"/>
+                <w:b/>
+                <w:bCs/>
+                <w:position w:val="-12"/>
+                <w:sz w:val="28"/>
+                <w:szCs w:val="28"/>
+                <w:cs/>
+                <w:lang w:bidi="ta-IN"/>
+              </w:rPr>
+              <w:t>4</w:t>
+            </w:r>
+            <w:r>
+              <w:rPr>
+                <w:rFonts w:ascii="Latha" w:hAnsi="Latha" w:cs="Latha"/>
+                <w:sz w:val="28"/>
+                <w:szCs w:val="28"/>
+                <w:cs/>
+                <w:lang w:bidi="ta-IN"/>
+              </w:rPr>
+              <w:t>ருவஸ்தா</w:t>
+            </w:r>
+            <w:r>
+              <w:rPr>
+                <w:rFonts w:ascii="BRH Tamil Tab Extra" w:hAnsi="BRH Tamil Tab Extra" w:cs="Latha"/>
+                <w:b/>
+                <w:sz w:val="32"/>
+                <w:szCs w:val="28"/>
+                <w:lang w:val="it-IT"/>
+              </w:rPr>
+              <w:t>…</w:t>
+            </w:r>
+            <w:r>
+              <w:rPr>
+                <w:rFonts w:ascii="Latha" w:hAnsi="Latha" w:cs="Latha"/>
+                <w:b/>
+                <w:bCs/>
+                <w:position w:val="-12"/>
+                <w:sz w:val="28"/>
+                <w:szCs w:val="28"/>
+                <w:cs/>
+                <w:lang w:bidi="ta-IN"/>
+              </w:rPr>
+              <w:t>2</w:t>
+            </w:r>
+            <w:r>
+              <w:rPr>
+                <w:rFonts w:ascii="Latha" w:hAnsi="Latha" w:cs="Latha"/>
+                <w:sz w:val="28"/>
+                <w:szCs w:val="28"/>
+                <w:cs/>
+                <w:lang w:bidi="ta-IN"/>
+              </w:rPr>
+              <w:t>ல்யா</w:t>
+            </w:r>
+          </w:p>
+        </w:tc>
+      </w:tr>
+    </w:tbl>
+    <w:p>
+      <w:pPr>
+        <w:jc w:val="center"/>
+        <w:rPr>
+          <w:b/>
+          <w:bCs/>
+          <w:sz w:val="32"/>
+          <w:szCs w:val="32"/>
+          <w:u w:val="single"/>
+        </w:rPr>
+      </w:pPr>
+      <w:r>
+        <w:rPr>
+          <w:b/>
+          <w:bCs/>
+          <w:sz w:val="32"/>
+          <w:szCs w:val="32"/>
+          <w:u w:val="single"/>
+        </w:rPr>
+        <w:t>=================</w:t>
+      </w:r>
+    </w:p>
+    <w:p>
+      <w:pPr>
+        <w:jc w:val="center"/>
+        <w:rPr>
+          <w:b/>
+          <w:bCs/>
+          <w:sz w:val="32"/>
+          <w:szCs w:val="32"/>
+          <w:u w:val="single"/>
+        </w:rPr>
+      </w:pPr>
+    </w:p>
+    <w:p>
+      <w:pPr>
+        <w:jc w:val="center"/>
+        <w:rPr>
+          <w:b/>
+          <w:bCs/>
+          <w:sz w:val="32"/>
+          <w:szCs w:val="32"/>
+          <w:u w:val="single"/>
+        </w:rPr>
+      </w:pPr>
+    </w:p>
+    <w:p>
+      <w:pPr>
+        <w:jc w:val="center"/>
+        <w:rPr>
+          <w:b/>
+          <w:bCs/>
+          <w:sz w:val="32"/>
+          <w:szCs w:val="32"/>
+          <w:u w:val="single"/>
+        </w:rPr>
+      </w:pPr>
+    </w:p>
+    <w:p>
+      <w:pPr>
+        <w:jc w:val="center"/>
+        <w:rPr>
+          <w:b/>
+          <w:bCs/>
+          <w:sz w:val="32"/>
+          <w:szCs w:val="32"/>
+          <w:u w:val="single"/>
+        </w:rPr>
+      </w:pPr>
+      <w:r>
+        <w:rPr>
+          <w:b/>
+          <w:bCs/>
+          <w:sz w:val="32"/>
+          <w:szCs w:val="32"/>
+          <w:u w:val="single"/>
+        </w:rPr>
+        <w:t xml:space="preserve">TaittirIya BrAhmaNam TB 1.1 - </w:t>
       </w:r>
       <w:proofErr w:type="gramStart"/>
       <w:r>
@@ -154,23 +1298,7 @@
           <w:bCs/>
         </w:rPr>
         <w:br/>
-        <w:t xml:space="preserve">Kindly refer to your Guru for the differences in </w:t>
-      </w:r>
-      <w:proofErr w:type="spellStart"/>
-      <w:r>
-        <w:rPr>
-          <w:b/>
-          <w:bCs/>
-        </w:rPr>
-        <w:t>Swaram</w:t>
-      </w:r>
-      <w:proofErr w:type="spellEnd"/>
-      <w:r>
-        <w:rPr>
-          <w:b/>
-          <w:bCs/>
-        </w:rPr>
-        <w:t xml:space="preserve"> marking between various sources.</w:t>
+        <w:t>Kindly refer to your Guru for the differences in Swaram marking between various sources.</w:t>
       </w:r>
     </w:p>
     <w:tbl>
@@ -339,6 +1467,7 @@
                 <w:sz w:val="28"/>
                 <w:szCs w:val="32"/>
               </w:rPr>
+              <w:lastRenderedPageBreak/>
               <w:t>No corrections found</w:t>
             </w:r>
           </w:p>
@@ -450,7 +1579,6 @@
           <w:u w:val="single"/>
         </w:rPr>
       </w:pPr>
-      <w:proofErr w:type="spellStart"/>
       <w:r>
         <w:rPr>
           <w:b/>
@@ -459,40 +1587,7 @@
           <w:szCs w:val="32"/>
           <w:u w:val="single"/>
         </w:rPr>
-        <w:t>TaittirIya</w:t>
-      </w:r>
-      <w:proofErr w:type="spellEnd"/>
-      <w:r>
-        <w:rPr>
-          <w:b/>
-          <w:bCs/>
-          <w:sz w:val="32"/>
-          <w:szCs w:val="32"/>
-          <w:u w:val="single"/>
-        </w:rPr>
-        <w:t xml:space="preserve"> </w:t>
-      </w:r>
-      <w:proofErr w:type="spellStart"/>
-      <w:r>
-        <w:rPr>
-          <w:b/>
-          <w:bCs/>
-          <w:sz w:val="32"/>
-          <w:szCs w:val="32"/>
-          <w:u w:val="single"/>
-        </w:rPr>
-        <w:t>BrAhmaNam</w:t>
-      </w:r>
-      <w:proofErr w:type="spellEnd"/>
-      <w:r>
-        <w:rPr>
-          <w:b/>
-          <w:bCs/>
-          <w:sz w:val="32"/>
-          <w:szCs w:val="32"/>
-          <w:u w:val="single"/>
-        </w:rPr>
-        <w:t xml:space="preserve"> TB 1.1 - </w:t>
+        <w:t xml:space="preserve">TaittirIya BrAhmaNam TB 1.1 - </w:t>
       </w:r>
       <w:proofErr w:type="gramStart"/>
       <w:r>
@@ -620,23 +1715,7 @@
           <w:bCs/>
         </w:rPr>
         <w:br/>
-        <w:t xml:space="preserve">Kindly refer to your Guru for the differences in </w:t>
-      </w:r>
-      <w:proofErr w:type="spellStart"/>
-      <w:r>
-        <w:rPr>
-          <w:b/>
-          <w:bCs/>
-        </w:rPr>
-        <w:t>Swaram</w:t>
-      </w:r>
-      <w:proofErr w:type="spellEnd"/>
-      <w:r>
-        <w:rPr>
-          <w:b/>
-          <w:bCs/>
-        </w:rPr>
-        <w:t xml:space="preserve"> marking between various sources.</w:t>
+        <w:t>Kindly refer to your Guru for the differences in Swaram marking between various sources.</w:t>
       </w:r>
     </w:p>
     <w:tbl>
@@ -837,25 +1916,14 @@
                 <w:szCs w:val="36"/>
               </w:rPr>
             </w:pPr>
-            <w:proofErr w:type="spellStart"/>
-            <w:r>
-              <w:rPr>
-                <w:b/>
-                <w:bCs/>
-                <w:sz w:val="28"/>
-                <w:szCs w:val="32"/>
-              </w:rPr>
-              <w:t>Dasini</w:t>
-            </w:r>
-            <w:proofErr w:type="spellEnd"/>
-            <w:r>
-              <w:rPr>
-                <w:b/>
-                <w:bCs/>
-                <w:sz w:val="28"/>
-                <w:szCs w:val="32"/>
-              </w:rPr>
-              <w:t xml:space="preserve">  No. 13</w:t>
+            <w:r>
+              <w:rPr>
+                <w:b/>
+                <w:bCs/>
+                <w:sz w:val="28"/>
+                <w:szCs w:val="32"/>
+              </w:rPr>
+              <w:t>Dasini  No. 13</w:t>
             </w:r>
           </w:p>
         </w:tc>
@@ -1194,25 +2262,14 @@
                 <w:szCs w:val="36"/>
               </w:rPr>
             </w:pPr>
-            <w:proofErr w:type="spellStart"/>
-            <w:r>
-              <w:rPr>
-                <w:b/>
-                <w:bCs/>
-                <w:sz w:val="28"/>
-                <w:szCs w:val="32"/>
-              </w:rPr>
-              <w:t>Dasini</w:t>
-            </w:r>
-            <w:proofErr w:type="spellEnd"/>
-            <w:r>
-              <w:rPr>
-                <w:b/>
-                <w:bCs/>
-                <w:sz w:val="28"/>
-                <w:szCs w:val="32"/>
-              </w:rPr>
-              <w:t xml:space="preserve">  No. 43</w:t>
+            <w:r>
+              <w:rPr>
+                <w:b/>
+                <w:bCs/>
+                <w:sz w:val="28"/>
+                <w:szCs w:val="32"/>
+              </w:rPr>
+              <w:t>Dasini  No. 43</w:t>
             </w:r>
           </w:p>
         </w:tc>
@@ -1614,7 +2671,6 @@
                 <w:sz w:val="28"/>
                 <w:szCs w:val="32"/>
               </w:rPr>
-              <w:lastRenderedPageBreak/>
               <w:t>TB 1.1.10.5</w:t>
             </w:r>
           </w:p>
@@ -1637,25 +2693,14 @@
               </w:rPr>
               <w:t xml:space="preserve">Statement  No. 3 </w:t>
             </w:r>
-            <w:proofErr w:type="spellStart"/>
-            <w:r>
-              <w:rPr>
-                <w:b/>
-                <w:bCs/>
-                <w:sz w:val="28"/>
-                <w:szCs w:val="32"/>
-              </w:rPr>
-              <w:t>Dasini</w:t>
-            </w:r>
-            <w:proofErr w:type="spellEnd"/>
-            <w:r>
-              <w:rPr>
-                <w:b/>
-                <w:bCs/>
-                <w:sz w:val="28"/>
-                <w:szCs w:val="32"/>
-              </w:rPr>
-              <w:t xml:space="preserve">  No. 79</w:t>
+            <w:r>
+              <w:rPr>
+                <w:b/>
+                <w:bCs/>
+                <w:sz w:val="28"/>
+                <w:szCs w:val="32"/>
+              </w:rPr>
+              <w:t>Dasini  No. 79</w:t>
             </w:r>
           </w:p>
         </w:tc>
@@ -2077,25 +3122,14 @@
                 <w:szCs w:val="36"/>
               </w:rPr>
             </w:pPr>
-            <w:proofErr w:type="spellStart"/>
-            <w:r>
-              <w:rPr>
-                <w:b/>
-                <w:bCs/>
-                <w:sz w:val="28"/>
-                <w:szCs w:val="32"/>
-              </w:rPr>
-              <w:t>Dasini</w:t>
-            </w:r>
-            <w:proofErr w:type="spellEnd"/>
-            <w:r>
-              <w:rPr>
-                <w:b/>
-                <w:bCs/>
-                <w:sz w:val="28"/>
-                <w:szCs w:val="32"/>
-              </w:rPr>
-              <w:t xml:space="preserve">  No. 3</w:t>
+            <w:r>
+              <w:rPr>
+                <w:b/>
+                <w:bCs/>
+                <w:sz w:val="28"/>
+                <w:szCs w:val="32"/>
+              </w:rPr>
+              <w:t>Dasini  No. 3</w:t>
             </w:r>
           </w:p>
         </w:tc>
@@ -2339,6 +3373,7 @@
                 <w:sz w:val="28"/>
                 <w:szCs w:val="32"/>
               </w:rPr>
+              <w:lastRenderedPageBreak/>
               <w:t>TB 1.2.1.12</w:t>
             </w:r>
           </w:p>
@@ -2372,25 +3407,14 @@
                 <w:szCs w:val="32"/>
               </w:rPr>
             </w:pPr>
-            <w:proofErr w:type="spellStart"/>
-            <w:r>
-              <w:rPr>
-                <w:b/>
-                <w:bCs/>
-                <w:sz w:val="28"/>
-                <w:szCs w:val="32"/>
-              </w:rPr>
-              <w:t>Dasini</w:t>
-            </w:r>
-            <w:proofErr w:type="spellEnd"/>
-            <w:r>
-              <w:rPr>
-                <w:b/>
-                <w:bCs/>
-                <w:sz w:val="28"/>
-                <w:szCs w:val="32"/>
-              </w:rPr>
-              <w:t xml:space="preserve">  No. 12</w:t>
+            <w:r>
+              <w:rPr>
+                <w:b/>
+                <w:bCs/>
+                <w:sz w:val="28"/>
+                <w:szCs w:val="32"/>
+              </w:rPr>
+              <w:t>Dasini  No. 12</w:t>
             </w:r>
           </w:p>
         </w:tc>
@@ -2946,7 +3970,6 @@
               </w:rPr>
               <w:t>(</w:t>
             </w:r>
-            <w:proofErr w:type="spellStart"/>
             <w:r>
               <w:rPr>
                 <w:b/>
@@ -2973,31 +3996,7 @@
                 <w:b/>
                 <w:bCs/>
               </w:rPr>
-              <w:t>a</w:t>
-            </w:r>
-            <w:proofErr w:type="spellEnd"/>
-            <w:r>
-              <w:rPr>
-                <w:b/>
-                <w:bCs/>
-              </w:rPr>
-              <w:t xml:space="preserve"> </w:t>
-            </w:r>
-            <w:proofErr w:type="spellStart"/>
-            <w:r>
-              <w:rPr>
-                <w:b/>
-                <w:bCs/>
-              </w:rPr>
-              <w:t>Bedam</w:t>
-            </w:r>
-            <w:proofErr w:type="spellEnd"/>
-            <w:r>
-              <w:rPr>
-                <w:b/>
-                <w:bCs/>
-              </w:rPr>
-              <w:t>)</w:t>
+              <w:t>a Bedam)</w:t>
             </w:r>
           </w:p>
         </w:tc>
@@ -3057,25 +4056,14 @@
                 <w:szCs w:val="36"/>
               </w:rPr>
             </w:pPr>
-            <w:proofErr w:type="spellStart"/>
-            <w:r>
-              <w:rPr>
-                <w:b/>
-                <w:bCs/>
-                <w:sz w:val="28"/>
-                <w:szCs w:val="32"/>
-              </w:rPr>
-              <w:t>Dasini</w:t>
-            </w:r>
-            <w:proofErr w:type="spellEnd"/>
-            <w:r>
-              <w:rPr>
-                <w:b/>
-                <w:bCs/>
-                <w:sz w:val="28"/>
-                <w:szCs w:val="32"/>
-              </w:rPr>
-              <w:t xml:space="preserve">  No. 47</w:t>
+            <w:r>
+              <w:rPr>
+                <w:b/>
+                <w:bCs/>
+                <w:sz w:val="28"/>
+                <w:szCs w:val="32"/>
+              </w:rPr>
+              <w:t>Dasini  No. 47</w:t>
             </w:r>
           </w:p>
         </w:tc>
@@ -3482,25 +4470,14 @@
                 <w:szCs w:val="36"/>
               </w:rPr>
             </w:pPr>
-            <w:proofErr w:type="spellStart"/>
-            <w:r>
-              <w:rPr>
-                <w:b/>
-                <w:bCs/>
-                <w:sz w:val="28"/>
-                <w:szCs w:val="32"/>
-              </w:rPr>
-              <w:t>Dasini</w:t>
-            </w:r>
-            <w:proofErr w:type="spellEnd"/>
-            <w:r>
-              <w:rPr>
-                <w:b/>
-                <w:bCs/>
-                <w:sz w:val="28"/>
-                <w:szCs w:val="32"/>
-              </w:rPr>
-              <w:t xml:space="preserve">  No. 20</w:t>
+            <w:r>
+              <w:rPr>
+                <w:b/>
+                <w:bCs/>
+                <w:sz w:val="28"/>
+                <w:szCs w:val="32"/>
+              </w:rPr>
+              <w:t>Dasini  No. 20</w:t>
             </w:r>
           </w:p>
         </w:tc>
@@ -3892,25 +4869,14 @@
               </w:rPr>
               <w:t xml:space="preserve">2 </w:t>
             </w:r>
-            <w:proofErr w:type="spellStart"/>
-            <w:r>
-              <w:rPr>
-                <w:b/>
-                <w:bCs/>
-                <w:sz w:val="28"/>
-                <w:szCs w:val="32"/>
-              </w:rPr>
-              <w:t>Dasini</w:t>
-            </w:r>
-            <w:proofErr w:type="spellEnd"/>
-            <w:r>
-              <w:rPr>
-                <w:b/>
-                <w:bCs/>
-                <w:sz w:val="28"/>
-                <w:szCs w:val="32"/>
-              </w:rPr>
-              <w:t xml:space="preserve">  No. 21</w:t>
+            <w:r>
+              <w:rPr>
+                <w:b/>
+                <w:bCs/>
+                <w:sz w:val="28"/>
+                <w:szCs w:val="32"/>
+              </w:rPr>
+              <w:t>Dasini  No. 21</w:t>
             </w:r>
           </w:p>
         </w:tc>
@@ -4339,25 +5305,14 @@
                 <w:szCs w:val="36"/>
               </w:rPr>
             </w:pPr>
-            <w:proofErr w:type="spellStart"/>
-            <w:r>
-              <w:rPr>
-                <w:b/>
-                <w:bCs/>
-                <w:sz w:val="28"/>
-                <w:szCs w:val="32"/>
-              </w:rPr>
-              <w:t>Dasini</w:t>
-            </w:r>
-            <w:proofErr w:type="spellEnd"/>
-            <w:r>
-              <w:rPr>
-                <w:b/>
-                <w:bCs/>
-                <w:sz w:val="28"/>
-                <w:szCs w:val="32"/>
-              </w:rPr>
-              <w:t xml:space="preserve">  No. 61</w:t>
+            <w:r>
+              <w:rPr>
+                <w:b/>
+                <w:bCs/>
+                <w:sz w:val="28"/>
+                <w:szCs w:val="32"/>
+              </w:rPr>
+              <w:t>Dasini  No. 61</w:t>
             </w:r>
           </w:p>
         </w:tc>
@@ -4634,7 +5589,6 @@
                 <w:sz w:val="28"/>
                 <w:szCs w:val="32"/>
               </w:rPr>
-              <w:lastRenderedPageBreak/>
               <w:t>TB 1.4.3.6</w:t>
             </w:r>
           </w:p>
@@ -4657,25 +5611,14 @@
               </w:rPr>
               <w:t xml:space="preserve">Statement  No. 12 </w:t>
             </w:r>
-            <w:proofErr w:type="spellStart"/>
-            <w:r>
-              <w:rPr>
-                <w:b/>
-                <w:bCs/>
-                <w:sz w:val="28"/>
-                <w:szCs w:val="32"/>
-              </w:rPr>
-              <w:t>Dasini</w:t>
-            </w:r>
-            <w:proofErr w:type="spellEnd"/>
-            <w:r>
-              <w:rPr>
-                <w:b/>
-                <w:bCs/>
-                <w:sz w:val="28"/>
-                <w:szCs w:val="32"/>
-              </w:rPr>
-              <w:t xml:space="preserve">  No. 16</w:t>
+            <w:r>
+              <w:rPr>
+                <w:b/>
+                <w:bCs/>
+                <w:sz w:val="28"/>
+                <w:szCs w:val="32"/>
+              </w:rPr>
+              <w:t>Dasini  No. 16</w:t>
             </w:r>
           </w:p>
         </w:tc>
@@ -5096,25 +6039,14 @@
               </w:rPr>
               <w:t xml:space="preserve">Statement  No. 7 </w:t>
             </w:r>
-            <w:proofErr w:type="spellStart"/>
-            <w:r>
-              <w:rPr>
-                <w:b/>
-                <w:bCs/>
-                <w:sz w:val="28"/>
-                <w:szCs w:val="32"/>
-              </w:rPr>
-              <w:t>Dasini</w:t>
-            </w:r>
-            <w:proofErr w:type="spellEnd"/>
-            <w:r>
-              <w:rPr>
-                <w:b/>
-                <w:bCs/>
-                <w:sz w:val="28"/>
-                <w:szCs w:val="32"/>
-              </w:rPr>
-              <w:t xml:space="preserve">  No. 37</w:t>
+            <w:r>
+              <w:rPr>
+                <w:b/>
+                <w:bCs/>
+                <w:sz w:val="28"/>
+                <w:szCs w:val="32"/>
+              </w:rPr>
+              <w:t>Dasini  No. 37</w:t>
             </w:r>
           </w:p>
         </w:tc>
@@ -5537,6 +6469,7 @@
                 <w:sz w:val="28"/>
                 <w:szCs w:val="32"/>
               </w:rPr>
+              <w:lastRenderedPageBreak/>
               <w:t>TB 1.4.7.1</w:t>
             </w:r>
           </w:p>
@@ -5588,25 +6521,14 @@
                 <w:szCs w:val="36"/>
               </w:rPr>
             </w:pPr>
-            <w:proofErr w:type="spellStart"/>
-            <w:r>
-              <w:rPr>
-                <w:b/>
-                <w:bCs/>
-                <w:sz w:val="28"/>
-                <w:szCs w:val="32"/>
-              </w:rPr>
-              <w:t>Dasini</w:t>
-            </w:r>
-            <w:proofErr w:type="spellEnd"/>
-            <w:r>
-              <w:rPr>
-                <w:b/>
-                <w:bCs/>
-                <w:sz w:val="28"/>
-                <w:szCs w:val="32"/>
-              </w:rPr>
-              <w:t xml:space="preserve">  No. 39</w:t>
+            <w:r>
+              <w:rPr>
+                <w:b/>
+                <w:bCs/>
+                <w:sz w:val="28"/>
+                <w:szCs w:val="32"/>
+              </w:rPr>
+              <w:t>Dasini  No. 39</w:t>
             </w:r>
           </w:p>
         </w:tc>
@@ -6014,25 +6936,14 @@
                 <w:szCs w:val="36"/>
               </w:rPr>
             </w:pPr>
-            <w:proofErr w:type="spellStart"/>
-            <w:r>
-              <w:rPr>
-                <w:b/>
-                <w:bCs/>
-                <w:sz w:val="28"/>
-                <w:szCs w:val="32"/>
-              </w:rPr>
-              <w:t>Dasini</w:t>
-            </w:r>
-            <w:proofErr w:type="spellEnd"/>
-            <w:r>
-              <w:rPr>
-                <w:b/>
-                <w:bCs/>
-                <w:sz w:val="28"/>
-                <w:szCs w:val="32"/>
-              </w:rPr>
-              <w:t xml:space="preserve">  No. 62</w:t>
+            <w:r>
+              <w:rPr>
+                <w:b/>
+                <w:bCs/>
+                <w:sz w:val="28"/>
+                <w:szCs w:val="32"/>
+              </w:rPr>
+              <w:t>Dasini  No. 62</w:t>
             </w:r>
           </w:p>
         </w:tc>
@@ -6273,7 +7184,6 @@
               </w:rPr>
               <w:t>3</w:t>
             </w:r>
-            <w:proofErr w:type="spellStart"/>
             <w:r>
               <w:rPr>
                 <w:rFonts w:ascii="BRH Devanagari Extra" w:hAnsi="BRH Devanagari Extra" w:cs="Latha"/>
@@ -6284,7 +7194,6 @@
               </w:rPr>
               <w:t>óè</w:t>
             </w:r>
-            <w:proofErr w:type="spellEnd"/>
             <w:r>
               <w:rPr>
                 <w:rFonts w:ascii="BRH Tamil Tab Extra" w:hAnsi="BRH Tamil Tab Extra" w:cs="Latha"/>
@@ -6463,25 +7372,14 @@
                 <w:szCs w:val="36"/>
               </w:rPr>
             </w:pPr>
-            <w:proofErr w:type="spellStart"/>
-            <w:r>
-              <w:rPr>
-                <w:b/>
-                <w:bCs/>
-                <w:sz w:val="28"/>
-                <w:szCs w:val="32"/>
-              </w:rPr>
-              <w:t>Dasini</w:t>
-            </w:r>
-            <w:proofErr w:type="spellEnd"/>
-            <w:r>
-              <w:rPr>
-                <w:b/>
-                <w:bCs/>
-                <w:sz w:val="28"/>
-                <w:szCs w:val="32"/>
-              </w:rPr>
-              <w:t xml:space="preserve">  No. 63</w:t>
+            <w:r>
+              <w:rPr>
+                <w:b/>
+                <w:bCs/>
+                <w:sz w:val="28"/>
+                <w:szCs w:val="32"/>
+              </w:rPr>
+              <w:t>Dasini  No. 63</w:t>
             </w:r>
           </w:p>
         </w:tc>
@@ -6944,7 +7842,6 @@
         </w:rPr>
         <w:br w:type="page"/>
       </w:r>
-      <w:proofErr w:type="spellStart"/>
       <w:r>
         <w:rPr>
           <w:b/>
@@ -6954,40 +7851,7 @@
           <w:u w:val="single"/>
         </w:rPr>
         <w:lastRenderedPageBreak/>
-        <w:t>TaittirIya</w:t>
-      </w:r>
-      <w:proofErr w:type="spellEnd"/>
-      <w:r>
-        <w:rPr>
-          <w:b/>
-          <w:bCs/>
-          <w:sz w:val="32"/>
-          <w:szCs w:val="32"/>
-          <w:u w:val="single"/>
-        </w:rPr>
-        <w:t xml:space="preserve"> </w:t>
-      </w:r>
-      <w:proofErr w:type="spellStart"/>
-      <w:r>
-        <w:rPr>
-          <w:b/>
-          <w:bCs/>
-          <w:sz w:val="32"/>
-          <w:szCs w:val="32"/>
-          <w:u w:val="single"/>
-        </w:rPr>
-        <w:t>BrAhmaNam</w:t>
-      </w:r>
-      <w:proofErr w:type="spellEnd"/>
-      <w:r>
-        <w:rPr>
-          <w:b/>
-          <w:bCs/>
-          <w:sz w:val="32"/>
-          <w:szCs w:val="32"/>
-          <w:u w:val="single"/>
-        </w:rPr>
-        <w:t xml:space="preserve"> TB </w:t>
+        <w:t xml:space="preserve">TaittirIya BrAhmaNam TB </w:t>
       </w:r>
       <w:r>
         <w:rPr>
@@ -7204,23 +8068,7 @@
           <w:bCs/>
         </w:rPr>
         <w:br/>
-        <w:t xml:space="preserve">Kindly refer to your Guru for the differences in </w:t>
-      </w:r>
-      <w:proofErr w:type="spellStart"/>
-      <w:r>
-        <w:rPr>
-          <w:b/>
-          <w:bCs/>
-        </w:rPr>
-        <w:t>Swaram</w:t>
-      </w:r>
-      <w:proofErr w:type="spellEnd"/>
-      <w:r>
-        <w:rPr>
-          <w:b/>
-          <w:bCs/>
-        </w:rPr>
-        <w:t xml:space="preserve"> marking between various sources.</w:t>
+        <w:t>Kindly refer to your Guru for the differences in Swaram marking between various sources.</w:t>
       </w:r>
     </w:p>
     <w:tbl>
@@ -7409,27 +8257,7 @@
                 <w:sz w:val="28"/>
                 <w:szCs w:val="28"/>
               </w:rPr>
-              <w:t xml:space="preserve">78th </w:t>
-            </w:r>
-            <w:proofErr w:type="spellStart"/>
-            <w:r>
-              <w:rPr>
-                <w:b/>
-                <w:bCs/>
-                <w:sz w:val="28"/>
-                <w:szCs w:val="28"/>
-              </w:rPr>
-              <w:t>Dasini</w:t>
-            </w:r>
-            <w:proofErr w:type="spellEnd"/>
-            <w:r>
-              <w:rPr>
-                <w:b/>
-                <w:bCs/>
-                <w:sz w:val="28"/>
-                <w:szCs w:val="28"/>
-              </w:rPr>
-              <w:t xml:space="preserve"> - Last </w:t>
+              <w:t xml:space="preserve">78th Dasini - Last </w:t>
             </w:r>
             <w:r>
               <w:rPr>
@@ -7721,23 +8549,7 @@
                 <w:sz w:val="32"/>
                 <w:szCs w:val="32"/>
               </w:rPr>
-              <w:t>(it is “</w:t>
-            </w:r>
-            <w:proofErr w:type="spellStart"/>
-            <w:r>
-              <w:rPr>
-                <w:sz w:val="32"/>
-                <w:szCs w:val="32"/>
-              </w:rPr>
-              <w:t>ai</w:t>
-            </w:r>
-            <w:proofErr w:type="spellEnd"/>
-            <w:r>
-              <w:rPr>
-                <w:sz w:val="32"/>
-                <w:szCs w:val="32"/>
-              </w:rPr>
-              <w:t>”</w:t>
+              <w:t>(it is “ai”</w:t>
             </w:r>
             <w:r>
               <w:rPr>
@@ -7794,27 +8606,7 @@
                 <w:sz w:val="28"/>
                 <w:szCs w:val="28"/>
               </w:rPr>
-              <w:t xml:space="preserve">50th </w:t>
-            </w:r>
-            <w:proofErr w:type="spellStart"/>
-            <w:r>
-              <w:rPr>
-                <w:b/>
-                <w:bCs/>
-                <w:sz w:val="28"/>
-                <w:szCs w:val="28"/>
-              </w:rPr>
-              <w:t>Dasini</w:t>
-            </w:r>
-            <w:proofErr w:type="spellEnd"/>
-            <w:r>
-              <w:rPr>
-                <w:b/>
-                <w:bCs/>
-                <w:sz w:val="28"/>
-                <w:szCs w:val="28"/>
-              </w:rPr>
-              <w:t xml:space="preserve"> – 2nd line</w:t>
+              <w:t>50th Dasini – 2nd line</w:t>
             </w:r>
           </w:p>
         </w:tc>
@@ -8198,27 +8990,7 @@
                 <w:sz w:val="28"/>
                 <w:szCs w:val="28"/>
               </w:rPr>
-              <w:t xml:space="preserve">53rd </w:t>
-            </w:r>
-            <w:proofErr w:type="spellStart"/>
-            <w:r>
-              <w:rPr>
-                <w:b/>
-                <w:bCs/>
-                <w:sz w:val="28"/>
-                <w:szCs w:val="28"/>
-              </w:rPr>
-              <w:t>Dasini</w:t>
-            </w:r>
-            <w:proofErr w:type="spellEnd"/>
-            <w:r>
-              <w:rPr>
-                <w:b/>
-                <w:bCs/>
-                <w:sz w:val="28"/>
-                <w:szCs w:val="28"/>
-              </w:rPr>
-              <w:t xml:space="preserve">  </w:t>
+              <w:t xml:space="preserve">53rd Dasini  </w:t>
             </w:r>
           </w:p>
           <w:p>
@@ -8586,27 +9358,7 @@
                 <w:sz w:val="28"/>
                 <w:szCs w:val="28"/>
               </w:rPr>
-              <w:t xml:space="preserve">39th </w:t>
-            </w:r>
-            <w:proofErr w:type="spellStart"/>
-            <w:r>
-              <w:rPr>
-                <w:b/>
-                <w:bCs/>
-                <w:sz w:val="28"/>
-                <w:szCs w:val="28"/>
-              </w:rPr>
-              <w:t>Dasini</w:t>
-            </w:r>
-            <w:proofErr w:type="spellEnd"/>
-            <w:r>
-              <w:rPr>
-                <w:b/>
-                <w:bCs/>
-                <w:sz w:val="28"/>
-                <w:szCs w:val="28"/>
-              </w:rPr>
-              <w:t xml:space="preserve">  </w:t>
+              <w:t xml:space="preserve">39th Dasini  </w:t>
             </w:r>
           </w:p>
           <w:p>
@@ -9346,7 +10098,6 @@
           <w:u w:val="single"/>
         </w:rPr>
       </w:pPr>
-      <w:proofErr w:type="spellStart"/>
       <w:r>
         <w:rPr>
           <w:b/>
@@ -9355,40 +10106,7 @@
           <w:szCs w:val="32"/>
           <w:u w:val="single"/>
         </w:rPr>
-        <w:t>TaittirIya</w:t>
-      </w:r>
-      <w:proofErr w:type="spellEnd"/>
-      <w:r>
-        <w:rPr>
-          <w:b/>
-          <w:bCs/>
-          <w:sz w:val="32"/>
-          <w:szCs w:val="32"/>
-          <w:u w:val="single"/>
-        </w:rPr>
-        <w:t xml:space="preserve"> </w:t>
-      </w:r>
-      <w:proofErr w:type="spellStart"/>
-      <w:r>
-        <w:rPr>
-          <w:b/>
-          <w:bCs/>
-          <w:sz w:val="32"/>
-          <w:szCs w:val="32"/>
-          <w:u w:val="single"/>
-        </w:rPr>
-        <w:t>BrAhmaNam</w:t>
-      </w:r>
-      <w:proofErr w:type="spellEnd"/>
-      <w:r>
-        <w:rPr>
-          <w:b/>
-          <w:bCs/>
-          <w:sz w:val="32"/>
-          <w:szCs w:val="32"/>
-          <w:u w:val="single"/>
-        </w:rPr>
-        <w:t xml:space="preserve"> TB 1.1 to 1.4  Book  </w:t>
+        <w:t xml:space="preserve">TaittirIya BrAhmaNam TB 1.1 to 1.4  Book  </w:t>
       </w:r>
     </w:p>
     <w:p>
@@ -9465,23 +10183,7 @@
           <w:bCs/>
         </w:rPr>
         <w:br/>
-        <w:t xml:space="preserve">Kindly refer to your Guru for the differences in </w:t>
-      </w:r>
-      <w:proofErr w:type="spellStart"/>
-      <w:r>
-        <w:rPr>
-          <w:b/>
-          <w:bCs/>
-        </w:rPr>
-        <w:t>Swaram</w:t>
-      </w:r>
-      <w:proofErr w:type="spellEnd"/>
-      <w:r>
-        <w:rPr>
-          <w:b/>
-          <w:bCs/>
-        </w:rPr>
-        <w:t xml:space="preserve"> marking between various sources.</w:t>
+        <w:t>Kindly refer to your Guru for the differences in Swaram marking between various sources.</w:t>
       </w:r>
     </w:p>
     <w:tbl>
@@ -9735,14 +10437,12 @@
           <w:sz w:val="36"/>
         </w:rPr>
       </w:pPr>
-      <w:bookmarkStart w:id="0" w:name="_GoBack"/>
       <w:r>
         <w:rPr>
           <w:sz w:val="36"/>
         </w:rPr>
         <w:t>=======================</w:t>
       </w:r>
-      <w:bookmarkEnd w:id="0"/>
     </w:p>
     <w:sectPr>
       <w:headerReference w:type="even" r:id="rId8"/>
@@ -9759,7 +10459,7 @@
 </file>
 
 <file path=word/endnotes.xml><?xml version="1.0" encoding="utf-8"?>
-<w:endnotes xmlns:wpc="http://schemas.microsoft.com/office/word/2010/wordprocessingCanvas" xmlns:cx="http://schemas.microsoft.com/office/drawing/2014/chartex" xmlns:cx1="http://schemas.microsoft.com/office/drawing/2015/9/8/chartex" xmlns:mc="http://schemas.openxmlformats.org/markup-compatibility/2006" xmlns:o="urn:schemas-microsoft-com:office:office" xmlns:r="http://schemas.openxmlformats.org/officeDocument/2006/relationships" xmlns:m="http://schemas.openxmlformats.org/officeDocument/2006/math" xmlns:v="urn:schemas-microsoft-com:vml" xmlns:wp14="http://schemas.microsoft.com/office/word/2010/wordprocessingDrawing" xmlns:wp="http://schemas.openxmlformats.org/drawingml/2006/wordprocessingDrawing" xmlns:w10="urn:schemas-microsoft-com:office:word" xmlns:w="http://schemas.openxmlformats.org/wordprocessingml/2006/main" xmlns:w14="http://schemas.microsoft.com/office/word/2010/wordml" xmlns:w15="http://schemas.microsoft.com/office/word/2012/wordml" xmlns:w16se="http://schemas.microsoft.com/office/word/2015/wordml/symex" xmlns:wpg="http://schemas.microsoft.com/office/word/2010/wordprocessingGroup" xmlns:wpi="http://schemas.microsoft.com/office/word/2010/wordprocessingInk" xmlns:wne="http://schemas.microsoft.com/office/word/2006/wordml" xmlns:wps="http://schemas.microsoft.com/office/word/2010/wordprocessingShape" mc:Ignorable="w14 w15 w16se wp14">
+<w:endnotes xmlns:wpc="http://schemas.microsoft.com/office/word/2010/wordprocessingCanvas" xmlns:cx="http://schemas.microsoft.com/office/drawing/2014/chartex" xmlns:cx1="http://schemas.microsoft.com/office/drawing/2015/9/8/chartex" xmlns:cx2="http://schemas.microsoft.com/office/drawing/2015/10/21/chartex" xmlns:cx3="http://schemas.microsoft.com/office/drawing/2016/5/9/chartex" xmlns:cx4="http://schemas.microsoft.com/office/drawing/2016/5/10/chartex" xmlns:cx5="http://schemas.microsoft.com/office/drawing/2016/5/11/chartex" xmlns:cx6="http://schemas.microsoft.com/office/drawing/2016/5/12/chartex" xmlns:cx7="http://schemas.microsoft.com/office/drawing/2016/5/13/chartex" xmlns:cx8="http://schemas.microsoft.com/office/drawing/2016/5/14/chartex" xmlns:mc="http://schemas.openxmlformats.org/markup-compatibility/2006" xmlns:aink="http://schemas.microsoft.com/office/drawing/2016/ink" xmlns:am3d="http://schemas.microsoft.com/office/drawing/2017/model3d" xmlns:o="urn:schemas-microsoft-com:office:office" xmlns:oel="http://schemas.microsoft.com/office/2019/extlst" xmlns:r="http://schemas.openxmlformats.org/officeDocument/2006/relationships" xmlns:m="http://schemas.openxmlformats.org/officeDocument/2006/math" xmlns:v="urn:schemas-microsoft-com:vml" xmlns:wp14="http://schemas.microsoft.com/office/word/2010/wordprocessingDrawing" xmlns:wp="http://schemas.openxmlformats.org/drawingml/2006/wordprocessingDrawing" xmlns:w10="urn:schemas-microsoft-com:office:word" xmlns:w="http://schemas.openxmlformats.org/wordprocessingml/2006/main" xmlns:w14="http://schemas.microsoft.com/office/word/2010/wordml" xmlns:w15="http://schemas.microsoft.com/office/word/2012/wordml" xmlns:w16cex="http://schemas.microsoft.com/office/word/2018/wordml/cex" xmlns:w16cid="http://schemas.microsoft.com/office/word/2016/wordml/cid" xmlns:w16="http://schemas.microsoft.com/office/word/2018/wordml" xmlns:w16du="http://schemas.microsoft.com/office/word/2023/wordml/word16du" xmlns:w16sdtdh="http://schemas.microsoft.com/office/word/2020/wordml/sdtdatahash" xmlns:w16se="http://schemas.microsoft.com/office/word/2015/wordml/symex" xmlns:wpg="http://schemas.microsoft.com/office/word/2010/wordprocessingGroup" xmlns:wpi="http://schemas.microsoft.com/office/word/2010/wordprocessingInk" xmlns:wne="http://schemas.microsoft.com/office/word/2006/wordml" xmlns:wps="http://schemas.microsoft.com/office/word/2010/wordprocessingShape" mc:Ignorable="w14 w15 w16se w16cid w16 w16cex w16sdtdh w16du wp14">
   <w:endnote w:type="separator" w:id="-1">
     <w:p>
       <w:pPr>
@@ -9784,7 +10484,7 @@
 </file>
 
 <file path=word/footer1.xml><?xml version="1.0" encoding="utf-8"?>
-<w:ftr xmlns:wpc="http://schemas.microsoft.com/office/word/2010/wordprocessingCanvas" xmlns:cx="http://schemas.microsoft.com/office/drawing/2014/chartex" xmlns:cx1="http://schemas.microsoft.com/office/drawing/2015/9/8/chartex" xmlns:mc="http://schemas.openxmlformats.org/markup-compatibility/2006" xmlns:o="urn:schemas-microsoft-com:office:office" xmlns:r="http://schemas.openxmlformats.org/officeDocument/2006/relationships" xmlns:m="http://schemas.openxmlformats.org/officeDocument/2006/math" xmlns:v="urn:schemas-microsoft-com:vml" xmlns:wp14="http://schemas.microsoft.com/office/word/2010/wordprocessingDrawing" xmlns:wp="http://schemas.openxmlformats.org/drawingml/2006/wordprocessingDrawing" xmlns:w10="urn:schemas-microsoft-com:office:word" xmlns:w="http://schemas.openxmlformats.org/wordprocessingml/2006/main" xmlns:w14="http://schemas.microsoft.com/office/word/2010/wordml" xmlns:w15="http://schemas.microsoft.com/office/word/2012/wordml" xmlns:w16se="http://schemas.microsoft.com/office/word/2015/wordml/symex" xmlns:wpg="http://schemas.microsoft.com/office/word/2010/wordprocessingGroup" xmlns:wpi="http://schemas.microsoft.com/office/word/2010/wordprocessingInk" xmlns:wne="http://schemas.microsoft.com/office/word/2006/wordml" xmlns:wps="http://schemas.microsoft.com/office/word/2010/wordprocessingShape" mc:Ignorable="w14 w15 w16se wp14">
+<w:ftr xmlns:wpc="http://schemas.microsoft.com/office/word/2010/wordprocessingCanvas" xmlns:cx="http://schemas.microsoft.com/office/drawing/2014/chartex" xmlns:cx1="http://schemas.microsoft.com/office/drawing/2015/9/8/chartex" xmlns:cx2="http://schemas.microsoft.com/office/drawing/2015/10/21/chartex" xmlns:cx3="http://schemas.microsoft.com/office/drawing/2016/5/9/chartex" xmlns:cx4="http://schemas.microsoft.com/office/drawing/2016/5/10/chartex" xmlns:cx5="http://schemas.microsoft.com/office/drawing/2016/5/11/chartex" xmlns:cx6="http://schemas.microsoft.com/office/drawing/2016/5/12/chartex" xmlns:cx7="http://schemas.microsoft.com/office/drawing/2016/5/13/chartex" xmlns:cx8="http://schemas.microsoft.com/office/drawing/2016/5/14/chartex" xmlns:mc="http://schemas.openxmlformats.org/markup-compatibility/2006" xmlns:aink="http://schemas.microsoft.com/office/drawing/2016/ink" xmlns:am3d="http://schemas.microsoft.com/office/drawing/2017/model3d" xmlns:o="urn:schemas-microsoft-com:office:office" xmlns:oel="http://schemas.microsoft.com/office/2019/extlst" xmlns:r="http://schemas.openxmlformats.org/officeDocument/2006/relationships" xmlns:m="http://schemas.openxmlformats.org/officeDocument/2006/math" xmlns:v="urn:schemas-microsoft-com:vml" xmlns:wp14="http://schemas.microsoft.com/office/word/2010/wordprocessingDrawing" xmlns:wp="http://schemas.openxmlformats.org/drawingml/2006/wordprocessingDrawing" xmlns:w10="urn:schemas-microsoft-com:office:word" xmlns:w="http://schemas.openxmlformats.org/wordprocessingml/2006/main" xmlns:w14="http://schemas.microsoft.com/office/word/2010/wordml" xmlns:w15="http://schemas.microsoft.com/office/word/2012/wordml" xmlns:w16cex="http://schemas.microsoft.com/office/word/2018/wordml/cex" xmlns:w16cid="http://schemas.microsoft.com/office/word/2016/wordml/cid" xmlns:w16="http://schemas.microsoft.com/office/word/2018/wordml" xmlns:w16du="http://schemas.microsoft.com/office/word/2023/wordml/word16du" xmlns:w16sdtdh="http://schemas.microsoft.com/office/word/2020/wordml/sdtdatahash" xmlns:w16se="http://schemas.microsoft.com/office/word/2015/wordml/symex" xmlns:wpg="http://schemas.microsoft.com/office/word/2010/wordprocessingGroup" xmlns:wpi="http://schemas.microsoft.com/office/word/2010/wordprocessingInk" xmlns:wne="http://schemas.microsoft.com/office/word/2006/wordml" xmlns:wps="http://schemas.microsoft.com/office/word/2010/wordprocessingShape" mc:Ignorable="w14 w15 w16se w16cid w16 w16cex w16sdtdh w16du wp14">
   <w:p>
     <w:pPr>
       <w:pBdr>
@@ -9936,7 +10636,7 @@
 </file>
 
 <file path=word/footer2.xml><?xml version="1.0" encoding="utf-8"?>
-<w:ftr xmlns:wpc="http://schemas.microsoft.com/office/word/2010/wordprocessingCanvas" xmlns:cx="http://schemas.microsoft.com/office/drawing/2014/chartex" xmlns:cx1="http://schemas.microsoft.com/office/drawing/2015/9/8/chartex" xmlns:mc="http://schemas.openxmlformats.org/markup-compatibility/2006" xmlns:o="urn:schemas-microsoft-com:office:office" xmlns:r="http://schemas.openxmlformats.org/officeDocument/2006/relationships" xmlns:m="http://schemas.openxmlformats.org/officeDocument/2006/math" xmlns:v="urn:schemas-microsoft-com:vml" xmlns:wp14="http://schemas.microsoft.com/office/word/2010/wordprocessingDrawing" xmlns:wp="http://schemas.openxmlformats.org/drawingml/2006/wordprocessingDrawing" xmlns:w10="urn:schemas-microsoft-com:office:word" xmlns:w="http://schemas.openxmlformats.org/wordprocessingml/2006/main" xmlns:w14="http://schemas.microsoft.com/office/word/2010/wordml" xmlns:w15="http://schemas.microsoft.com/office/word/2012/wordml" xmlns:w16se="http://schemas.microsoft.com/office/word/2015/wordml/symex" xmlns:wpg="http://schemas.microsoft.com/office/word/2010/wordprocessingGroup" xmlns:wpi="http://schemas.microsoft.com/office/word/2010/wordprocessingInk" xmlns:wne="http://schemas.microsoft.com/office/word/2006/wordml" xmlns:wps="http://schemas.microsoft.com/office/word/2010/wordprocessingShape" mc:Ignorable="w14 w15 w16se wp14">
+<w:ftr xmlns:wpc="http://schemas.microsoft.com/office/word/2010/wordprocessingCanvas" xmlns:cx="http://schemas.microsoft.com/office/drawing/2014/chartex" xmlns:cx1="http://schemas.microsoft.com/office/drawing/2015/9/8/chartex" xmlns:cx2="http://schemas.microsoft.com/office/drawing/2015/10/21/chartex" xmlns:cx3="http://schemas.microsoft.com/office/drawing/2016/5/9/chartex" xmlns:cx4="http://schemas.microsoft.com/office/drawing/2016/5/10/chartex" xmlns:cx5="http://schemas.microsoft.com/office/drawing/2016/5/11/chartex" xmlns:cx6="http://schemas.microsoft.com/office/drawing/2016/5/12/chartex" xmlns:cx7="http://schemas.microsoft.com/office/drawing/2016/5/13/chartex" xmlns:cx8="http://schemas.microsoft.com/office/drawing/2016/5/14/chartex" xmlns:mc="http://schemas.openxmlformats.org/markup-compatibility/2006" xmlns:aink="http://schemas.microsoft.com/office/drawing/2016/ink" xmlns:am3d="http://schemas.microsoft.com/office/drawing/2017/model3d" xmlns:o="urn:schemas-microsoft-com:office:office" xmlns:oel="http://schemas.microsoft.com/office/2019/extlst" xmlns:r="http://schemas.openxmlformats.org/officeDocument/2006/relationships" xmlns:m="http://schemas.openxmlformats.org/officeDocument/2006/math" xmlns:v="urn:schemas-microsoft-com:vml" xmlns:wp14="http://schemas.microsoft.com/office/word/2010/wordprocessingDrawing" xmlns:wp="http://schemas.openxmlformats.org/drawingml/2006/wordprocessingDrawing" xmlns:w10="urn:schemas-microsoft-com:office:word" xmlns:w="http://schemas.openxmlformats.org/wordprocessingml/2006/main" xmlns:w14="http://schemas.microsoft.com/office/word/2010/wordml" xmlns:w15="http://schemas.microsoft.com/office/word/2012/wordml" xmlns:w16cex="http://schemas.microsoft.com/office/word/2018/wordml/cex" xmlns:w16cid="http://schemas.microsoft.com/office/word/2016/wordml/cid" xmlns:w16="http://schemas.microsoft.com/office/word/2018/wordml" xmlns:w16du="http://schemas.microsoft.com/office/word/2023/wordml/word16du" xmlns:w16sdtdh="http://schemas.microsoft.com/office/word/2020/wordml/sdtdatahash" xmlns:w16se="http://schemas.microsoft.com/office/word/2015/wordml/symex" xmlns:wpg="http://schemas.microsoft.com/office/word/2010/wordprocessingGroup" xmlns:wpi="http://schemas.microsoft.com/office/word/2010/wordprocessingInk" xmlns:wne="http://schemas.microsoft.com/office/word/2006/wordml" xmlns:wps="http://schemas.microsoft.com/office/word/2010/wordprocessingShape" mc:Ignorable="w14 w15 w16se w16cid w16 w16cex w16sdtdh w16du wp14">
   <w:p>
     <w:pPr>
       <w:pBdr>
@@ -10131,7 +10831,7 @@
 </file>
 
 <file path=word/footnotes.xml><?xml version="1.0" encoding="utf-8"?>
-<w:footnotes xmlns:wpc="http://schemas.microsoft.com/office/word/2010/wordprocessingCanvas" xmlns:cx="http://schemas.microsoft.com/office/drawing/2014/chartex" xmlns:cx1="http://schemas.microsoft.com/office/drawing/2015/9/8/chartex" xmlns:mc="http://schemas.openxmlformats.org/markup-compatibility/2006" xmlns:o="urn:schemas-microsoft-com:office:office" xmlns:r="http://schemas.openxmlformats.org/officeDocument/2006/relationships" xmlns:m="http://schemas.openxmlformats.org/officeDocument/2006/math" xmlns:v="urn:schemas-microsoft-com:vml" xmlns:wp14="http://schemas.microsoft.com/office/word/2010/wordprocessingDrawing" xmlns:wp="http://schemas.openxmlformats.org/drawingml/2006/wordprocessingDrawing" xmlns:w10="urn:schemas-microsoft-com:office:word" xmlns:w="http://schemas.openxmlformats.org/wordprocessingml/2006/main" xmlns:w14="http://schemas.microsoft.com/office/word/2010/wordml" xmlns:w15="http://schemas.microsoft.com/office/word/2012/wordml" xmlns:w16se="http://schemas.microsoft.com/office/word/2015/wordml/symex" xmlns:wpg="http://schemas.microsoft.com/office/word/2010/wordprocessingGroup" xmlns:wpi="http://schemas.microsoft.com/office/word/2010/wordprocessingInk" xmlns:wne="http://schemas.microsoft.com/office/word/2006/wordml" xmlns:wps="http://schemas.microsoft.com/office/word/2010/wordprocessingShape" mc:Ignorable="w14 w15 w16se wp14">
+<w:footnotes xmlns:wpc="http://schemas.microsoft.com/office/word/2010/wordprocessingCanvas" xmlns:cx="http://schemas.microsoft.com/office/drawing/2014/chartex" xmlns:cx1="http://schemas.microsoft.com/office/drawing/2015/9/8/chartex" xmlns:cx2="http://schemas.microsoft.com/office/drawing/2015/10/21/chartex" xmlns:cx3="http://schemas.microsoft.com/office/drawing/2016/5/9/chartex" xmlns:cx4="http://schemas.microsoft.com/office/drawing/2016/5/10/chartex" xmlns:cx5="http://schemas.microsoft.com/office/drawing/2016/5/11/chartex" xmlns:cx6="http://schemas.microsoft.com/office/drawing/2016/5/12/chartex" xmlns:cx7="http://schemas.microsoft.com/office/drawing/2016/5/13/chartex" xmlns:cx8="http://schemas.microsoft.com/office/drawing/2016/5/14/chartex" xmlns:mc="http://schemas.openxmlformats.org/markup-compatibility/2006" xmlns:aink="http://schemas.microsoft.com/office/drawing/2016/ink" xmlns:am3d="http://schemas.microsoft.com/office/drawing/2017/model3d" xmlns:o="urn:schemas-microsoft-com:office:office" xmlns:oel="http://schemas.microsoft.com/office/2019/extlst" xmlns:r="http://schemas.openxmlformats.org/officeDocument/2006/relationships" xmlns:m="http://schemas.openxmlformats.org/officeDocument/2006/math" xmlns:v="urn:schemas-microsoft-com:vml" xmlns:wp14="http://schemas.microsoft.com/office/word/2010/wordprocessingDrawing" xmlns:wp="http://schemas.openxmlformats.org/drawingml/2006/wordprocessingDrawing" xmlns:w10="urn:schemas-microsoft-com:office:word" xmlns:w="http://schemas.openxmlformats.org/wordprocessingml/2006/main" xmlns:w14="http://schemas.microsoft.com/office/word/2010/wordml" xmlns:w15="http://schemas.microsoft.com/office/word/2012/wordml" xmlns:w16cex="http://schemas.microsoft.com/office/word/2018/wordml/cex" xmlns:w16cid="http://schemas.microsoft.com/office/word/2016/wordml/cid" xmlns:w16="http://schemas.microsoft.com/office/word/2018/wordml" xmlns:w16du="http://schemas.microsoft.com/office/word/2023/wordml/word16du" xmlns:w16sdtdh="http://schemas.microsoft.com/office/word/2020/wordml/sdtdatahash" xmlns:w16se="http://schemas.microsoft.com/office/word/2015/wordml/symex" xmlns:wpg="http://schemas.microsoft.com/office/word/2010/wordprocessingGroup" xmlns:wpi="http://schemas.microsoft.com/office/word/2010/wordprocessingInk" xmlns:wne="http://schemas.microsoft.com/office/word/2006/wordml" xmlns:wps="http://schemas.microsoft.com/office/word/2010/wordprocessingShape" mc:Ignorable="w14 w15 w16se w16cid w16 w16cex w16sdtdh w16du wp14">
   <w:footnote w:type="separator" w:id="-1">
     <w:p>
       <w:pPr>
@@ -10156,7 +10856,7 @@
 </file>
 
 <file path=word/header1.xml><?xml version="1.0" encoding="utf-8"?>
-<w:hdr xmlns:wpc="http://schemas.microsoft.com/office/word/2010/wordprocessingCanvas" xmlns:cx="http://schemas.microsoft.com/office/drawing/2014/chartex" xmlns:cx1="http://schemas.microsoft.com/office/drawing/2015/9/8/chartex" xmlns:mc="http://schemas.openxmlformats.org/markup-compatibility/2006" xmlns:o="urn:schemas-microsoft-com:office:office" xmlns:r="http://schemas.openxmlformats.org/officeDocument/2006/relationships" xmlns:m="http://schemas.openxmlformats.org/officeDocument/2006/math" xmlns:v="urn:schemas-microsoft-com:vml" xmlns:wp14="http://schemas.microsoft.com/office/word/2010/wordprocessingDrawing" xmlns:wp="http://schemas.openxmlformats.org/drawingml/2006/wordprocessingDrawing" xmlns:w10="urn:schemas-microsoft-com:office:word" xmlns:w="http://schemas.openxmlformats.org/wordprocessingml/2006/main" xmlns:w14="http://schemas.microsoft.com/office/word/2010/wordml" xmlns:w15="http://schemas.microsoft.com/office/word/2012/wordml" xmlns:w16se="http://schemas.microsoft.com/office/word/2015/wordml/symex" xmlns:wpg="http://schemas.microsoft.com/office/word/2010/wordprocessingGroup" xmlns:wpi="http://schemas.microsoft.com/office/word/2010/wordprocessingInk" xmlns:wne="http://schemas.microsoft.com/office/word/2006/wordml" xmlns:wps="http://schemas.microsoft.com/office/word/2010/wordprocessingShape" mc:Ignorable="w14 w15 w16se wp14">
+<w:hdr xmlns:wpc="http://schemas.microsoft.com/office/word/2010/wordprocessingCanvas" xmlns:cx="http://schemas.microsoft.com/office/drawing/2014/chartex" xmlns:cx1="http://schemas.microsoft.com/office/drawing/2015/9/8/chartex" xmlns:cx2="http://schemas.microsoft.com/office/drawing/2015/10/21/chartex" xmlns:cx3="http://schemas.microsoft.com/office/drawing/2016/5/9/chartex" xmlns:cx4="http://schemas.microsoft.com/office/drawing/2016/5/10/chartex" xmlns:cx5="http://schemas.microsoft.com/office/drawing/2016/5/11/chartex" xmlns:cx6="http://schemas.microsoft.com/office/drawing/2016/5/12/chartex" xmlns:cx7="http://schemas.microsoft.com/office/drawing/2016/5/13/chartex" xmlns:cx8="http://schemas.microsoft.com/office/drawing/2016/5/14/chartex" xmlns:mc="http://schemas.openxmlformats.org/markup-compatibility/2006" xmlns:aink="http://schemas.microsoft.com/office/drawing/2016/ink" xmlns:am3d="http://schemas.microsoft.com/office/drawing/2017/model3d" xmlns:o="urn:schemas-microsoft-com:office:office" xmlns:oel="http://schemas.microsoft.com/office/2019/extlst" xmlns:r="http://schemas.openxmlformats.org/officeDocument/2006/relationships" xmlns:m="http://schemas.openxmlformats.org/officeDocument/2006/math" xmlns:v="urn:schemas-microsoft-com:vml" xmlns:wp14="http://schemas.microsoft.com/office/word/2010/wordprocessingDrawing" xmlns:wp="http://schemas.openxmlformats.org/drawingml/2006/wordprocessingDrawing" xmlns:w10="urn:schemas-microsoft-com:office:word" xmlns:w="http://schemas.openxmlformats.org/wordprocessingml/2006/main" xmlns:w14="http://schemas.microsoft.com/office/word/2010/wordml" xmlns:w15="http://schemas.microsoft.com/office/word/2012/wordml" xmlns:w16cex="http://schemas.microsoft.com/office/word/2018/wordml/cex" xmlns:w16cid="http://schemas.microsoft.com/office/word/2016/wordml/cid" xmlns:w16="http://schemas.microsoft.com/office/word/2018/wordml" xmlns:w16du="http://schemas.microsoft.com/office/word/2023/wordml/word16du" xmlns:w16sdtdh="http://schemas.microsoft.com/office/word/2020/wordml/sdtdatahash" xmlns:w16se="http://schemas.microsoft.com/office/word/2015/wordml/symex" xmlns:wpg="http://schemas.microsoft.com/office/word/2010/wordprocessingGroup" xmlns:wpi="http://schemas.microsoft.com/office/word/2010/wordprocessingInk" xmlns:wne="http://schemas.microsoft.com/office/word/2006/wordml" xmlns:wps="http://schemas.microsoft.com/office/word/2010/wordprocessingShape" mc:Ignorable="w14 w15 w16se w16cid w16 w16cex w16sdtdh w16du wp14">
   <w:p>
     <w:pPr>
       <w:pStyle w:val="Header"/>
@@ -10169,7 +10869,7 @@
 </file>
 
 <file path=word/header2.xml><?xml version="1.0" encoding="utf-8"?>
-<w:hdr xmlns:wpc="http://schemas.microsoft.com/office/word/2010/wordprocessingCanvas" xmlns:cx="http://schemas.microsoft.com/office/drawing/2014/chartex" xmlns:cx1="http://schemas.microsoft.com/office/drawing/2015/9/8/chartex" xmlns:mc="http://schemas.openxmlformats.org/markup-compatibility/2006" xmlns:o="urn:schemas-microsoft-com:office:office" xmlns:r="http://schemas.openxmlformats.org/officeDocument/2006/relationships" xmlns:m="http://schemas.openxmlformats.org/officeDocument/2006/math" xmlns:v="urn:schemas-microsoft-com:vml" xmlns:wp14="http://schemas.microsoft.com/office/word/2010/wordprocessingDrawing" xmlns:wp="http://schemas.openxmlformats.org/drawingml/2006/wordprocessingDrawing" xmlns:w10="urn:schemas-microsoft-com:office:word" xmlns:w="http://schemas.openxmlformats.org/wordprocessingml/2006/main" xmlns:w14="http://schemas.microsoft.com/office/word/2010/wordml" xmlns:w15="http://schemas.microsoft.com/office/word/2012/wordml" xmlns:w16se="http://schemas.microsoft.com/office/word/2015/wordml/symex" xmlns:wpg="http://schemas.microsoft.com/office/word/2010/wordprocessingGroup" xmlns:wpi="http://schemas.microsoft.com/office/word/2010/wordprocessingInk" xmlns:wne="http://schemas.microsoft.com/office/word/2006/wordml" xmlns:wps="http://schemas.microsoft.com/office/word/2010/wordprocessingShape" mc:Ignorable="w14 w15 w16se wp14">
+<w:hdr xmlns:wpc="http://schemas.microsoft.com/office/word/2010/wordprocessingCanvas" xmlns:cx="http://schemas.microsoft.com/office/drawing/2014/chartex" xmlns:cx1="http://schemas.microsoft.com/office/drawing/2015/9/8/chartex" xmlns:cx2="http://schemas.microsoft.com/office/drawing/2015/10/21/chartex" xmlns:cx3="http://schemas.microsoft.com/office/drawing/2016/5/9/chartex" xmlns:cx4="http://schemas.microsoft.com/office/drawing/2016/5/10/chartex" xmlns:cx5="http://schemas.microsoft.com/office/drawing/2016/5/11/chartex" xmlns:cx6="http://schemas.microsoft.com/office/drawing/2016/5/12/chartex" xmlns:cx7="http://schemas.microsoft.com/office/drawing/2016/5/13/chartex" xmlns:cx8="http://schemas.microsoft.com/office/drawing/2016/5/14/chartex" xmlns:mc="http://schemas.openxmlformats.org/markup-compatibility/2006" xmlns:aink="http://schemas.microsoft.com/office/drawing/2016/ink" xmlns:am3d="http://schemas.microsoft.com/office/drawing/2017/model3d" xmlns:o="urn:schemas-microsoft-com:office:office" xmlns:oel="http://schemas.microsoft.com/office/2019/extlst" xmlns:r="http://schemas.openxmlformats.org/officeDocument/2006/relationships" xmlns:m="http://schemas.openxmlformats.org/officeDocument/2006/math" xmlns:v="urn:schemas-microsoft-com:vml" xmlns:wp14="http://schemas.microsoft.com/office/word/2010/wordprocessingDrawing" xmlns:wp="http://schemas.openxmlformats.org/drawingml/2006/wordprocessingDrawing" xmlns:w10="urn:schemas-microsoft-com:office:word" xmlns:w="http://schemas.openxmlformats.org/wordprocessingml/2006/main" xmlns:w14="http://schemas.microsoft.com/office/word/2010/wordml" xmlns:w15="http://schemas.microsoft.com/office/word/2012/wordml" xmlns:w16cex="http://schemas.microsoft.com/office/word/2018/wordml/cex" xmlns:w16cid="http://schemas.microsoft.com/office/word/2016/wordml/cid" xmlns:w16="http://schemas.microsoft.com/office/word/2018/wordml" xmlns:w16du="http://schemas.microsoft.com/office/word/2023/wordml/word16du" xmlns:w16sdtdh="http://schemas.microsoft.com/office/word/2020/wordml/sdtdatahash" xmlns:w16se="http://schemas.microsoft.com/office/word/2015/wordml/symex" xmlns:wpg="http://schemas.microsoft.com/office/word/2010/wordprocessingGroup" xmlns:wpi="http://schemas.microsoft.com/office/word/2010/wordprocessingInk" xmlns:wne="http://schemas.microsoft.com/office/word/2006/wordml" xmlns:wps="http://schemas.microsoft.com/office/word/2010/wordprocessingShape" mc:Ignorable="w14 w15 w16se w16cid w16 w16cex w16sdtdh w16du wp14">
   <w:p>
     <w:pPr>
       <w:pStyle w:val="Header"/>
@@ -10182,7 +10882,7 @@
 </file>
 
 <file path=word/numbering.xml><?xml version="1.0" encoding="utf-8"?>
-<w:numbering xmlns:wpc="http://schemas.microsoft.com/office/word/2010/wordprocessingCanvas" xmlns:cx="http://schemas.microsoft.com/office/drawing/2014/chartex" xmlns:cx1="http://schemas.microsoft.com/office/drawing/2015/9/8/chartex" xmlns:mc="http://schemas.openxmlformats.org/markup-compatibility/2006" xmlns:o="urn:schemas-microsoft-com:office:office" xmlns:r="http://schemas.openxmlformats.org/officeDocument/2006/relationships" xmlns:m="http://schemas.openxmlformats.org/officeDocument/2006/math" xmlns:v="urn:schemas-microsoft-com:vml" xmlns:wp14="http://schemas.microsoft.com/office/word/2010/wordprocessingDrawing" xmlns:wp="http://schemas.openxmlformats.org/drawingml/2006/wordprocessingDrawing" xmlns:w10="urn:schemas-microsoft-com:office:word" xmlns:w="http://schemas.openxmlformats.org/wordprocessingml/2006/main" xmlns:w14="http://schemas.microsoft.com/office/word/2010/wordml" xmlns:w15="http://schemas.microsoft.com/office/word/2012/wordml" xmlns:w16se="http://schemas.microsoft.com/office/word/2015/wordml/symex" xmlns:wpg="http://schemas.microsoft.com/office/word/2010/wordprocessingGroup" xmlns:wpi="http://schemas.microsoft.com/office/word/2010/wordprocessingInk" xmlns:wne="http://schemas.microsoft.com/office/word/2006/wordml" xmlns:wps="http://schemas.microsoft.com/office/word/2010/wordprocessingShape" mc:Ignorable="w14 w15 w16se wp14">
+<w:numbering xmlns:wpc="http://schemas.microsoft.com/office/word/2010/wordprocessingCanvas" xmlns:cx="http://schemas.microsoft.com/office/drawing/2014/chartex" xmlns:cx1="http://schemas.microsoft.com/office/drawing/2015/9/8/chartex" xmlns:cx2="http://schemas.microsoft.com/office/drawing/2015/10/21/chartex" xmlns:cx3="http://schemas.microsoft.com/office/drawing/2016/5/9/chartex" xmlns:cx4="http://schemas.microsoft.com/office/drawing/2016/5/10/chartex" xmlns:cx5="http://schemas.microsoft.com/office/drawing/2016/5/11/chartex" xmlns:cx6="http://schemas.microsoft.com/office/drawing/2016/5/12/chartex" xmlns:cx7="http://schemas.microsoft.com/office/drawing/2016/5/13/chartex" xmlns:cx8="http://schemas.microsoft.com/office/drawing/2016/5/14/chartex" xmlns:mc="http://schemas.openxmlformats.org/markup-compatibility/2006" xmlns:aink="http://schemas.microsoft.com/office/drawing/2016/ink" xmlns:am3d="http://schemas.microsoft.com/office/drawing/2017/model3d" xmlns:o="urn:schemas-microsoft-com:office:office" xmlns:oel="http://schemas.microsoft.com/office/2019/extlst" xmlns:r="http://schemas.openxmlformats.org/officeDocument/2006/relationships" xmlns:m="http://schemas.openxmlformats.org/officeDocument/2006/math" xmlns:v="urn:schemas-microsoft-com:vml" xmlns:wp14="http://schemas.microsoft.com/office/word/2010/wordprocessingDrawing" xmlns:wp="http://schemas.openxmlformats.org/drawingml/2006/wordprocessingDrawing" xmlns:w10="urn:schemas-microsoft-com:office:word" xmlns:w="http://schemas.openxmlformats.org/wordprocessingml/2006/main" xmlns:w14="http://schemas.microsoft.com/office/word/2010/wordml" xmlns:w15="http://schemas.microsoft.com/office/word/2012/wordml" xmlns:w16cex="http://schemas.microsoft.com/office/word/2018/wordml/cex" xmlns:w16cid="http://schemas.microsoft.com/office/word/2016/wordml/cid" xmlns:w16="http://schemas.microsoft.com/office/word/2018/wordml" xmlns:w16du="http://schemas.microsoft.com/office/word/2023/wordml/word16du" xmlns:w16sdtdh="http://schemas.microsoft.com/office/word/2020/wordml/sdtdatahash" xmlns:w16se="http://schemas.microsoft.com/office/word/2015/wordml/symex" xmlns:wpg="http://schemas.microsoft.com/office/word/2010/wordprocessingGroup" xmlns:wpi="http://schemas.microsoft.com/office/word/2010/wordprocessingInk" xmlns:wne="http://schemas.microsoft.com/office/word/2006/wordml" xmlns:wps="http://schemas.microsoft.com/office/word/2010/wordprocessingShape" mc:Ignorable="w14 w15 w16se w16cid w16 w16cex w16sdtdh w16du wp14">
   <w:abstractNum w:abstractNumId="0" w15:restartNumberingAfterBreak="0">
     <w:nsid w:val="00E33B39"/>
     <w:multiLevelType w:val="hybridMultilevel"/>
@@ -10272,14 +10972,14 @@
       </w:pPr>
     </w:lvl>
   </w:abstractNum>
-  <w:num w:numId="1">
+  <w:num w:numId="1" w16cid:durableId="1184171796">
     <w:abstractNumId w:val="0"/>
   </w:num>
 </w:numbering>
 </file>
 
 <file path=word/styles.xml><?xml version="1.0" encoding="utf-8"?>
-<w:styles xmlns:mc="http://schemas.openxmlformats.org/markup-compatibility/2006" xmlns:r="http://schemas.openxmlformats.org/officeDocument/2006/relationships" xmlns:w="http://schemas.openxmlformats.org/wordprocessingml/2006/main" xmlns:w14="http://schemas.microsoft.com/office/word/2010/wordml" xmlns:w15="http://schemas.microsoft.com/office/word/2012/wordml" xmlns:w16se="http://schemas.microsoft.com/office/word/2015/wordml/symex" mc:Ignorable="w14 w15 w16se">
+<w:styles xmlns:mc="http://schemas.openxmlformats.org/markup-compatibility/2006" xmlns:r="http://schemas.openxmlformats.org/officeDocument/2006/relationships" xmlns:w="http://schemas.openxmlformats.org/wordprocessingml/2006/main" xmlns:w14="http://schemas.microsoft.com/office/word/2010/wordml" xmlns:w15="http://schemas.microsoft.com/office/word/2012/wordml" xmlns:w16cex="http://schemas.microsoft.com/office/word/2018/wordml/cex" xmlns:w16cid="http://schemas.microsoft.com/office/word/2016/wordml/cid" xmlns:w16="http://schemas.microsoft.com/office/word/2018/wordml" xmlns:w16du="http://schemas.microsoft.com/office/word/2023/wordml/word16du" xmlns:w16sdtdh="http://schemas.microsoft.com/office/word/2020/wordml/sdtdatahash" xmlns:w16se="http://schemas.microsoft.com/office/word/2015/wordml/symex" mc:Ignorable="w14 w15 w16se w16cid w16 w16cex w16sdtdh w16du">
   <w:docDefaults>
     <w:rPrDefault>
       <w:rPr>
@@ -10289,7 +10989,7 @@
     </w:rPrDefault>
     <w:pPrDefault/>
   </w:docDefaults>
-  <w:latentStyles w:defLockedState="0" w:defUIPriority="99" w:defSemiHidden="0" w:defUnhideWhenUsed="0" w:defQFormat="0" w:count="371">
+  <w:latentStyles w:defLockedState="0" w:defUIPriority="99" w:defSemiHidden="0" w:defUnhideWhenUsed="0" w:defQFormat="0" w:count="376">
     <w:lsdException w:name="Normal" w:uiPriority="0" w:qFormat="1"/>
     <w:lsdException w:name="heading 1" w:uiPriority="9" w:qFormat="1"/>
     <w:lsdException w:name="heading 2" w:semiHidden="1" w:uiPriority="9" w:unhideWhenUsed="1" w:qFormat="1"/>
@@ -10661,6 +11361,11 @@
     <w:lsdException w:name="List Table 5 Dark Accent 6" w:uiPriority="50"/>
     <w:lsdException w:name="List Table 6 Colorful Accent 6" w:uiPriority="51"/>
     <w:lsdException w:name="List Table 7 Colorful Accent 6" w:uiPriority="52"/>
+    <w:lsdException w:name="Mention" w:semiHidden="1" w:unhideWhenUsed="1"/>
+    <w:lsdException w:name="Smart Hyperlink" w:semiHidden="1" w:unhideWhenUsed="1"/>
+    <w:lsdException w:name="Hashtag" w:semiHidden="1" w:unhideWhenUsed="1"/>
+    <w:lsdException w:name="Unresolved Mention" w:semiHidden="1" w:unhideWhenUsed="1"/>
+    <w:lsdException w:name="Smart Link" w:semiHidden="1" w:unhideWhenUsed="1"/>
   </w:latentStyles>
   <w:style w:type="paragraph" w:default="1" w:styleId="Normal">
     <w:name w:val="Normal"/>

</xml_diff>

<commit_message>
TB 1.1-1.4 Tamil revised June 2024
</commit_message>
<xml_diff>
--- a/brAhmaNa/TB 1.1-1.4 Tamil Corrections.docx
+++ b/brAhmaNa/TB 1.1-1.4 Tamil Corrections.docx
@@ -21,29 +21,7 @@
           <w:szCs w:val="32"/>
           <w:u w:val="single"/>
         </w:rPr>
-        <w:t xml:space="preserve">TaittirIya BrAhmaNam TB 1.1 to </w:t>
-      </w:r>
-      <w:proofErr w:type="gramStart"/>
-      <w:r>
-        <w:rPr>
-          <w:b/>
-          <w:bCs/>
-          <w:sz w:val="32"/>
-          <w:szCs w:val="32"/>
-          <w:u w:val="single"/>
-        </w:rPr>
-        <w:t>1.4  Book</w:t>
-      </w:r>
-      <w:proofErr w:type="gramEnd"/>
-      <w:r>
-        <w:rPr>
-          <w:b/>
-          <w:bCs/>
-          <w:sz w:val="32"/>
-          <w:szCs w:val="32"/>
-          <w:u w:val="single"/>
-        </w:rPr>
-        <w:t xml:space="preserve"> </w:t>
+        <w:t xml:space="preserve">TaittirIya BrAhmaNam TB 1.1 to 1.4  Book </w:t>
       </w:r>
     </w:p>
     <w:p>
@@ -1191,6 +1169,66 @@
           <w:u w:val="single"/>
         </w:rPr>
       </w:pPr>
+    </w:p>
+    <w:p>
+      <w:pPr>
+        <w:jc w:val="center"/>
+        <w:rPr>
+          <w:b/>
+          <w:bCs/>
+          <w:sz w:val="32"/>
+          <w:szCs w:val="32"/>
+          <w:u w:val="single"/>
+        </w:rPr>
+      </w:pPr>
+    </w:p>
+    <w:p>
+      <w:pPr>
+        <w:jc w:val="center"/>
+        <w:rPr>
+          <w:b/>
+          <w:bCs/>
+          <w:sz w:val="32"/>
+          <w:szCs w:val="32"/>
+          <w:u w:val="single"/>
+        </w:rPr>
+      </w:pPr>
+    </w:p>
+    <w:p>
+      <w:pPr>
+        <w:jc w:val="center"/>
+        <w:rPr>
+          <w:b/>
+          <w:bCs/>
+          <w:sz w:val="32"/>
+          <w:szCs w:val="32"/>
+          <w:u w:val="single"/>
+        </w:rPr>
+      </w:pPr>
+    </w:p>
+    <w:p>
+      <w:pPr>
+        <w:jc w:val="center"/>
+        <w:rPr>
+          <w:b/>
+          <w:bCs/>
+          <w:sz w:val="32"/>
+          <w:szCs w:val="32"/>
+          <w:u w:val="single"/>
+        </w:rPr>
+      </w:pPr>
+    </w:p>
+    <w:p>
+      <w:pPr>
+        <w:jc w:val="center"/>
+        <w:rPr>
+          <w:b/>
+          <w:bCs/>
+          <w:sz w:val="32"/>
+          <w:szCs w:val="32"/>
+          <w:u w:val="single"/>
+        </w:rPr>
+      </w:pPr>
       <w:r>
         <w:rPr>
           <w:b/>
@@ -1199,20 +1237,9 @@
           <w:szCs w:val="32"/>
           <w:u w:val="single"/>
         </w:rPr>
-        <w:t xml:space="preserve">TaittirIya BrAhmaNam TB 1.1 - </w:t>
+        <w:lastRenderedPageBreak/>
+        <w:t>TaittirIya BrAhmaNam TB 1.1 - 1.4  Book</w:t>
       </w:r>
-      <w:proofErr w:type="gramStart"/>
-      <w:r>
-        <w:rPr>
-          <w:b/>
-          <w:bCs/>
-          <w:sz w:val="32"/>
-          <w:szCs w:val="32"/>
-          <w:u w:val="single"/>
-        </w:rPr>
-        <w:t>1.4  Book</w:t>
-      </w:r>
-      <w:proofErr w:type="gramEnd"/>
       <w:r>
         <w:rPr>
           <w:b/>
@@ -1467,7 +1494,6 @@
                 <w:sz w:val="28"/>
                 <w:szCs w:val="32"/>
               </w:rPr>
-              <w:lastRenderedPageBreak/>
               <w:t>No corrections found</w:t>
             </w:r>
           </w:p>
@@ -1587,20 +1613,8 @@
           <w:szCs w:val="32"/>
           <w:u w:val="single"/>
         </w:rPr>
-        <w:t xml:space="preserve">TaittirIya BrAhmaNam TB 1.1 - </w:t>
+        <w:t>TaittirIya BrAhmaNam TB 1.1 - 1.4  Book</w:t>
       </w:r>
-      <w:proofErr w:type="gramStart"/>
-      <w:r>
-        <w:rPr>
-          <w:b/>
-          <w:bCs/>
-          <w:sz w:val="32"/>
-          <w:szCs w:val="32"/>
-          <w:u w:val="single"/>
-        </w:rPr>
-        <w:t>1.4  Book</w:t>
-      </w:r>
-      <w:proofErr w:type="gramEnd"/>
       <w:r>
         <w:rPr>
           <w:b/>
@@ -2671,6 +2685,7 @@
                 <w:sz w:val="28"/>
                 <w:szCs w:val="32"/>
               </w:rPr>
+              <w:lastRenderedPageBreak/>
               <w:t>TB 1.1.10.5</w:t>
             </w:r>
           </w:p>
@@ -3373,7 +3388,6 @@
                 <w:sz w:val="28"/>
                 <w:szCs w:val="32"/>
               </w:rPr>
-              <w:lastRenderedPageBreak/>
               <w:t>TB 1.2.1.12</w:t>
             </w:r>
           </w:p>
@@ -5589,6 +5603,7 @@
                 <w:sz w:val="28"/>
                 <w:szCs w:val="32"/>
               </w:rPr>
+              <w:lastRenderedPageBreak/>
               <w:t>TB 1.4.3.6</w:t>
             </w:r>
           </w:p>
@@ -6469,7 +6484,6 @@
                 <w:sz w:val="28"/>
                 <w:szCs w:val="32"/>
               </w:rPr>
-              <w:lastRenderedPageBreak/>
               <w:t>TB 1.4.7.1</w:t>
             </w:r>
           </w:p>
@@ -7789,7 +7803,7 @@
                 <w:sz w:val="28"/>
                 <w:szCs w:val="28"/>
               </w:rPr>
-              <w:t>where ever necessary</w:t>
+              <w:t>whereever necessary</w:t>
             </w:r>
           </w:p>
         </w:tc>
@@ -10490,6 +10504,7 @@
       <w:pBdr>
         <w:top w:val="single" w:sz="4" w:space="1" w:color="auto"/>
       </w:pBdr>
+      <w:jc w:val="right"/>
       <w:rPr>
         <w:b/>
         <w:bCs/>
@@ -10642,6 +10657,7 @@
       <w:pBdr>
         <w:top w:val="single" w:sz="4" w:space="1" w:color="auto"/>
       </w:pBdr>
+      <w:jc w:val="right"/>
       <w:rPr>
         <w:b/>
         <w:bCs/>

</xml_diff>

<commit_message>
nmv 06 07 2024
</commit_message>
<xml_diff>
--- a/brAhmaNa/TB 1.1-1.4 Tamil Corrections.docx
+++ b/brAhmaNa/TB 1.1-1.4 Tamil Corrections.docx
@@ -21,7 +21,29 @@
           <w:szCs w:val="32"/>
           <w:u w:val="single"/>
         </w:rPr>
-        <w:t xml:space="preserve">TaittirIya BrAhmaNam TB 1.1 to 1.4  Book </w:t>
+        <w:t xml:space="preserve">TaittirIya BrAhmaNam TB 1.1 to </w:t>
+      </w:r>
+      <w:proofErr w:type="gramStart"/>
+      <w:r>
+        <w:rPr>
+          <w:b/>
+          <w:bCs/>
+          <w:sz w:val="32"/>
+          <w:szCs w:val="32"/>
+          <w:u w:val="single"/>
+        </w:rPr>
+        <w:t>1.4  Book</w:t>
+      </w:r>
+      <w:proofErr w:type="gramEnd"/>
+      <w:r>
+        <w:rPr>
+          <w:b/>
+          <w:bCs/>
+          <w:sz w:val="32"/>
+          <w:szCs w:val="32"/>
+          <w:u w:val="single"/>
+        </w:rPr>
+        <w:t xml:space="preserve"> </w:t>
       </w:r>
     </w:p>
     <w:p>
@@ -53,7 +75,7 @@
           <w:szCs w:val="32"/>
           <w:u w:val="single"/>
         </w:rPr>
-        <w:t xml:space="preserve"> Corrections – Observed till 30</w:t>
+        <w:t xml:space="preserve"> Corrections – Observed till </w:t>
       </w:r>
       <w:r>
         <w:rPr>
@@ -61,6 +83,18 @@
           <w:bCs/>
           <w:sz w:val="32"/>
           <w:szCs w:val="32"/>
+          <w:highlight w:val="red"/>
+          <w:u w:val="single"/>
+        </w:rPr>
+        <w:t>30</w:t>
+      </w:r>
+      <w:r>
+        <w:rPr>
+          <w:b/>
+          <w:bCs/>
+          <w:sz w:val="32"/>
+          <w:szCs w:val="32"/>
+          <w:highlight w:val="red"/>
           <w:u w:val="single"/>
           <w:vertAlign w:val="superscript"/>
         </w:rPr>
@@ -72,6 +106,7 @@
           <w:bCs/>
           <w:sz w:val="32"/>
           <w:szCs w:val="32"/>
+          <w:highlight w:val="red"/>
           <w:u w:val="single"/>
         </w:rPr>
         <w:t xml:space="preserve"> June 2024</w:t>
@@ -929,7 +964,7 @@
                 <w:rFonts w:ascii="Latha" w:hAnsi="Latha" w:cs="Latha"/>
                 <w:sz w:val="28"/>
                 <w:szCs w:val="28"/>
-                <w:lang w:bidi="ta-IN"/>
+                <w:lang w:val="it-IT" w:bidi="ta-IN"/>
               </w:rPr>
             </w:pPr>
             <w:r>
@@ -1238,8 +1273,20 @@
           <w:u w:val="single"/>
         </w:rPr>
         <w:lastRenderedPageBreak/>
-        <w:t>TaittirIya BrAhmaNam TB 1.1 - 1.4  Book</w:t>
+        <w:t xml:space="preserve">TaittirIya BrAhmaNam TB 1.1 - </w:t>
       </w:r>
+      <w:proofErr w:type="gramStart"/>
+      <w:r>
+        <w:rPr>
+          <w:b/>
+          <w:bCs/>
+          <w:sz w:val="32"/>
+          <w:szCs w:val="32"/>
+          <w:u w:val="single"/>
+        </w:rPr>
+        <w:t>1.4  Book</w:t>
+      </w:r>
+      <w:proofErr w:type="gramEnd"/>
       <w:r>
         <w:rPr>
           <w:b/>
@@ -1613,8 +1660,20 @@
           <w:szCs w:val="32"/>
           <w:u w:val="single"/>
         </w:rPr>
-        <w:t>TaittirIya BrAhmaNam TB 1.1 - 1.4  Book</w:t>
+        <w:t xml:space="preserve">TaittirIya BrAhmaNam TB 1.1 - </w:t>
       </w:r>
+      <w:proofErr w:type="gramStart"/>
+      <w:r>
+        <w:rPr>
+          <w:b/>
+          <w:bCs/>
+          <w:sz w:val="32"/>
+          <w:szCs w:val="32"/>
+          <w:u w:val="single"/>
+        </w:rPr>
+        <w:t>1.4  Book</w:t>
+      </w:r>
+      <w:proofErr w:type="gramEnd"/>
       <w:r>
         <w:rPr>
           <w:b/>
@@ -1910,14 +1969,25 @@
                 <w:szCs w:val="32"/>
               </w:rPr>
             </w:pPr>
-            <w:r>
-              <w:rPr>
-                <w:b/>
-                <w:bCs/>
-                <w:sz w:val="28"/>
-                <w:szCs w:val="32"/>
-              </w:rPr>
-              <w:t>Statement  No. 8</w:t>
+            <w:proofErr w:type="gramStart"/>
+            <w:r>
+              <w:rPr>
+                <w:b/>
+                <w:bCs/>
+                <w:sz w:val="28"/>
+                <w:szCs w:val="32"/>
+              </w:rPr>
+              <w:t>Statement  No.</w:t>
+            </w:r>
+            <w:proofErr w:type="gramEnd"/>
+            <w:r>
+              <w:rPr>
+                <w:b/>
+                <w:bCs/>
+                <w:sz w:val="28"/>
+                <w:szCs w:val="32"/>
+              </w:rPr>
+              <w:t xml:space="preserve"> 8</w:t>
             </w:r>
           </w:p>
           <w:p>
@@ -1930,14 +2000,25 @@
                 <w:szCs w:val="36"/>
               </w:rPr>
             </w:pPr>
-            <w:r>
-              <w:rPr>
-                <w:b/>
-                <w:bCs/>
-                <w:sz w:val="28"/>
-                <w:szCs w:val="32"/>
-              </w:rPr>
-              <w:t>Dasini  No. 13</w:t>
+            <w:proofErr w:type="gramStart"/>
+            <w:r>
+              <w:rPr>
+                <w:b/>
+                <w:bCs/>
+                <w:sz w:val="28"/>
+                <w:szCs w:val="32"/>
+              </w:rPr>
+              <w:t>Dasini  No.</w:t>
+            </w:r>
+            <w:proofErr w:type="gramEnd"/>
+            <w:r>
+              <w:rPr>
+                <w:b/>
+                <w:bCs/>
+                <w:sz w:val="28"/>
+                <w:szCs w:val="32"/>
+              </w:rPr>
+              <w:t xml:space="preserve"> 13</w:t>
             </w:r>
           </w:p>
         </w:tc>
@@ -2256,14 +2337,25 @@
                 <w:szCs w:val="32"/>
               </w:rPr>
             </w:pPr>
-            <w:r>
-              <w:rPr>
-                <w:b/>
-                <w:bCs/>
-                <w:sz w:val="28"/>
-                <w:szCs w:val="32"/>
-              </w:rPr>
-              <w:t>Statement  No. 8</w:t>
+            <w:proofErr w:type="gramStart"/>
+            <w:r>
+              <w:rPr>
+                <w:b/>
+                <w:bCs/>
+                <w:sz w:val="28"/>
+                <w:szCs w:val="32"/>
+              </w:rPr>
+              <w:t>Statement  No.</w:t>
+            </w:r>
+            <w:proofErr w:type="gramEnd"/>
+            <w:r>
+              <w:rPr>
+                <w:b/>
+                <w:bCs/>
+                <w:sz w:val="28"/>
+                <w:szCs w:val="32"/>
+              </w:rPr>
+              <w:t xml:space="preserve"> 8</w:t>
             </w:r>
           </w:p>
           <w:p>
@@ -2276,14 +2368,25 @@
                 <w:szCs w:val="36"/>
               </w:rPr>
             </w:pPr>
-            <w:r>
-              <w:rPr>
-                <w:b/>
-                <w:bCs/>
-                <w:sz w:val="28"/>
-                <w:szCs w:val="32"/>
-              </w:rPr>
-              <w:t>Dasini  No. 43</w:t>
+            <w:proofErr w:type="gramStart"/>
+            <w:r>
+              <w:rPr>
+                <w:b/>
+                <w:bCs/>
+                <w:sz w:val="28"/>
+                <w:szCs w:val="32"/>
+              </w:rPr>
+              <w:t>Dasini  No.</w:t>
+            </w:r>
+            <w:proofErr w:type="gramEnd"/>
+            <w:r>
+              <w:rPr>
+                <w:b/>
+                <w:bCs/>
+                <w:sz w:val="28"/>
+                <w:szCs w:val="32"/>
+              </w:rPr>
+              <w:t xml:space="preserve"> 43</w:t>
             </w:r>
           </w:p>
         </w:tc>
@@ -2699,14 +2802,25 @@
                 <w:szCs w:val="36"/>
               </w:rPr>
             </w:pPr>
-            <w:r>
-              <w:rPr>
-                <w:b/>
-                <w:bCs/>
-                <w:sz w:val="28"/>
-                <w:szCs w:val="32"/>
-              </w:rPr>
-              <w:t xml:space="preserve">Statement  No. 3 </w:t>
+            <w:proofErr w:type="gramStart"/>
+            <w:r>
+              <w:rPr>
+                <w:b/>
+                <w:bCs/>
+                <w:sz w:val="28"/>
+                <w:szCs w:val="32"/>
+              </w:rPr>
+              <w:t>Statement  No.</w:t>
+            </w:r>
+            <w:proofErr w:type="gramEnd"/>
+            <w:r>
+              <w:rPr>
+                <w:b/>
+                <w:bCs/>
+                <w:sz w:val="28"/>
+                <w:szCs w:val="32"/>
+              </w:rPr>
+              <w:t xml:space="preserve"> 3 </w:t>
             </w:r>
             <w:r>
               <w:rPr>
@@ -3117,14 +3231,25 @@
                 <w:szCs w:val="32"/>
               </w:rPr>
             </w:pPr>
-            <w:r>
-              <w:rPr>
-                <w:b/>
-                <w:bCs/>
-                <w:sz w:val="28"/>
-                <w:szCs w:val="32"/>
-              </w:rPr>
-              <w:t>Statement  No. 10</w:t>
+            <w:proofErr w:type="gramStart"/>
+            <w:r>
+              <w:rPr>
+                <w:b/>
+                <w:bCs/>
+                <w:sz w:val="28"/>
+                <w:szCs w:val="32"/>
+              </w:rPr>
+              <w:t>Statement  No.</w:t>
+            </w:r>
+            <w:proofErr w:type="gramEnd"/>
+            <w:r>
+              <w:rPr>
+                <w:b/>
+                <w:bCs/>
+                <w:sz w:val="28"/>
+                <w:szCs w:val="32"/>
+              </w:rPr>
+              <w:t xml:space="preserve"> 10</w:t>
             </w:r>
           </w:p>
           <w:p>
@@ -3137,14 +3262,25 @@
                 <w:szCs w:val="36"/>
               </w:rPr>
             </w:pPr>
-            <w:r>
-              <w:rPr>
-                <w:b/>
-                <w:bCs/>
-                <w:sz w:val="28"/>
-                <w:szCs w:val="32"/>
-              </w:rPr>
-              <w:t>Dasini  No. 3</w:t>
+            <w:proofErr w:type="gramStart"/>
+            <w:r>
+              <w:rPr>
+                <w:b/>
+                <w:bCs/>
+                <w:sz w:val="28"/>
+                <w:szCs w:val="32"/>
+              </w:rPr>
+              <w:t>Dasini  No.</w:t>
+            </w:r>
+            <w:proofErr w:type="gramEnd"/>
+            <w:r>
+              <w:rPr>
+                <w:b/>
+                <w:bCs/>
+                <w:sz w:val="28"/>
+                <w:szCs w:val="32"/>
+              </w:rPr>
+              <w:t xml:space="preserve"> 3</w:t>
             </w:r>
           </w:p>
         </w:tc>
@@ -3401,14 +3537,25 @@
                 <w:szCs w:val="32"/>
               </w:rPr>
             </w:pPr>
-            <w:r>
-              <w:rPr>
-                <w:b/>
-                <w:bCs/>
-                <w:sz w:val="28"/>
-                <w:szCs w:val="32"/>
-              </w:rPr>
-              <w:t>Statement  No. 9</w:t>
+            <w:proofErr w:type="gramStart"/>
+            <w:r>
+              <w:rPr>
+                <w:b/>
+                <w:bCs/>
+                <w:sz w:val="28"/>
+                <w:szCs w:val="32"/>
+              </w:rPr>
+              <w:t>Statement  No.</w:t>
+            </w:r>
+            <w:proofErr w:type="gramEnd"/>
+            <w:r>
+              <w:rPr>
+                <w:b/>
+                <w:bCs/>
+                <w:sz w:val="28"/>
+                <w:szCs w:val="32"/>
+              </w:rPr>
+              <w:t xml:space="preserve"> 9</w:t>
             </w:r>
           </w:p>
           <w:p>
@@ -3421,14 +3568,25 @@
                 <w:szCs w:val="32"/>
               </w:rPr>
             </w:pPr>
-            <w:r>
-              <w:rPr>
-                <w:b/>
-                <w:bCs/>
-                <w:sz w:val="28"/>
-                <w:szCs w:val="32"/>
-              </w:rPr>
-              <w:t>Dasini  No. 12</w:t>
+            <w:proofErr w:type="gramStart"/>
+            <w:r>
+              <w:rPr>
+                <w:b/>
+                <w:bCs/>
+                <w:sz w:val="28"/>
+                <w:szCs w:val="32"/>
+              </w:rPr>
+              <w:t>Dasini  No.</w:t>
+            </w:r>
+            <w:proofErr w:type="gramEnd"/>
+            <w:r>
+              <w:rPr>
+                <w:b/>
+                <w:bCs/>
+                <w:sz w:val="28"/>
+                <w:szCs w:val="32"/>
+              </w:rPr>
+              <w:t xml:space="preserve"> 12</w:t>
             </w:r>
           </w:p>
         </w:tc>
@@ -3754,6 +3912,7 @@
               </w:rPr>
               <w:t>ர்</w:t>
             </w:r>
+            <w:proofErr w:type="gramStart"/>
             <w:r>
               <w:rPr>
                 <w:rFonts w:ascii="BRH Tamil Tab Extra" w:hAnsi="BRH Tamil Tab Extra" w:cs="Latha"/>
@@ -3785,6 +3944,7 @@
               </w:rPr>
               <w:t>ஷத</w:t>
             </w:r>
+            <w:proofErr w:type="gramEnd"/>
             <w:r>
               <w:rPr>
                 <w:rFonts w:ascii="BRH Tamil Tab Extra" w:hAnsi="BRH Tamil Tab Extra" w:cs="Latha"/>
@@ -3885,6 +4045,7 @@
               </w:rPr>
               <w:t>ர்</w:t>
             </w:r>
+            <w:proofErr w:type="gramStart"/>
             <w:r>
               <w:rPr>
                 <w:rFonts w:ascii="BRH Tamil Tab Extra" w:hAnsi="BRH Tamil Tab Extra" w:cs="Latha"/>
@@ -3916,6 +4077,7 @@
               </w:rPr>
               <w:t>ஷத</w:t>
             </w:r>
+            <w:proofErr w:type="gramEnd"/>
             <w:r>
               <w:rPr>
                 <w:rFonts w:ascii="BRH Tamil Tab Extra" w:hAnsi="BRH Tamil Tab Extra" w:cs="Latha"/>
@@ -4050,14 +4212,25 @@
                 <w:szCs w:val="32"/>
               </w:rPr>
             </w:pPr>
-            <w:r>
-              <w:rPr>
-                <w:b/>
-                <w:bCs/>
-                <w:sz w:val="28"/>
-                <w:szCs w:val="32"/>
-              </w:rPr>
-              <w:t>Statement  No. 10</w:t>
+            <w:proofErr w:type="gramStart"/>
+            <w:r>
+              <w:rPr>
+                <w:b/>
+                <w:bCs/>
+                <w:sz w:val="28"/>
+                <w:szCs w:val="32"/>
+              </w:rPr>
+              <w:t>Statement  No.</w:t>
+            </w:r>
+            <w:proofErr w:type="gramEnd"/>
+            <w:r>
+              <w:rPr>
+                <w:b/>
+                <w:bCs/>
+                <w:sz w:val="28"/>
+                <w:szCs w:val="32"/>
+              </w:rPr>
+              <w:t xml:space="preserve"> 10</w:t>
             </w:r>
           </w:p>
           <w:p>
@@ -4070,14 +4243,25 @@
                 <w:szCs w:val="36"/>
               </w:rPr>
             </w:pPr>
-            <w:r>
-              <w:rPr>
-                <w:b/>
-                <w:bCs/>
-                <w:sz w:val="28"/>
-                <w:szCs w:val="32"/>
-              </w:rPr>
-              <w:t>Dasini  No. 47</w:t>
+            <w:proofErr w:type="gramStart"/>
+            <w:r>
+              <w:rPr>
+                <w:b/>
+                <w:bCs/>
+                <w:sz w:val="28"/>
+                <w:szCs w:val="32"/>
+              </w:rPr>
+              <w:t>Dasini  No.</w:t>
+            </w:r>
+            <w:proofErr w:type="gramEnd"/>
+            <w:r>
+              <w:rPr>
+                <w:b/>
+                <w:bCs/>
+                <w:sz w:val="28"/>
+                <w:szCs w:val="32"/>
+              </w:rPr>
+              <w:t xml:space="preserve"> 47</w:t>
             </w:r>
           </w:p>
         </w:tc>
@@ -4464,14 +4648,25 @@
                 <w:szCs w:val="32"/>
               </w:rPr>
             </w:pPr>
-            <w:r>
-              <w:rPr>
-                <w:b/>
-                <w:bCs/>
-                <w:sz w:val="28"/>
-                <w:szCs w:val="32"/>
-              </w:rPr>
-              <w:t>Statement  No. 6</w:t>
+            <w:proofErr w:type="gramStart"/>
+            <w:r>
+              <w:rPr>
+                <w:b/>
+                <w:bCs/>
+                <w:sz w:val="28"/>
+                <w:szCs w:val="32"/>
+              </w:rPr>
+              <w:t>Statement  No.</w:t>
+            </w:r>
+            <w:proofErr w:type="gramEnd"/>
+            <w:r>
+              <w:rPr>
+                <w:b/>
+                <w:bCs/>
+                <w:sz w:val="28"/>
+                <w:szCs w:val="32"/>
+              </w:rPr>
+              <w:t xml:space="preserve"> 6</w:t>
             </w:r>
           </w:p>
           <w:p>
@@ -4484,14 +4679,25 @@
                 <w:szCs w:val="36"/>
               </w:rPr>
             </w:pPr>
-            <w:r>
-              <w:rPr>
-                <w:b/>
-                <w:bCs/>
-                <w:sz w:val="28"/>
-                <w:szCs w:val="32"/>
-              </w:rPr>
-              <w:t>Dasini  No. 20</w:t>
+            <w:proofErr w:type="gramStart"/>
+            <w:r>
+              <w:rPr>
+                <w:b/>
+                <w:bCs/>
+                <w:sz w:val="28"/>
+                <w:szCs w:val="32"/>
+              </w:rPr>
+              <w:t>Dasini  No.</w:t>
+            </w:r>
+            <w:proofErr w:type="gramEnd"/>
+            <w:r>
+              <w:rPr>
+                <w:b/>
+                <w:bCs/>
+                <w:sz w:val="28"/>
+                <w:szCs w:val="32"/>
+              </w:rPr>
+              <w:t xml:space="preserve"> 20</w:t>
             </w:r>
           </w:p>
         </w:tc>
@@ -4865,14 +5071,25 @@
                 <w:szCs w:val="32"/>
               </w:rPr>
             </w:pPr>
-            <w:r>
-              <w:rPr>
-                <w:b/>
-                <w:bCs/>
-                <w:sz w:val="28"/>
-                <w:szCs w:val="32"/>
-              </w:rPr>
-              <w:t xml:space="preserve">Statement  No. </w:t>
+            <w:proofErr w:type="gramStart"/>
+            <w:r>
+              <w:rPr>
+                <w:b/>
+                <w:bCs/>
+                <w:sz w:val="28"/>
+                <w:szCs w:val="32"/>
+              </w:rPr>
+              <w:t>Statement  No.</w:t>
+            </w:r>
+            <w:proofErr w:type="gramEnd"/>
+            <w:r>
+              <w:rPr>
+                <w:b/>
+                <w:bCs/>
+                <w:sz w:val="28"/>
+                <w:szCs w:val="32"/>
+              </w:rPr>
+              <w:t xml:space="preserve"> </w:t>
             </w:r>
             <w:r>
               <w:rPr>
@@ -5299,14 +5516,25 @@
                 <w:szCs w:val="32"/>
               </w:rPr>
             </w:pPr>
-            <w:r>
-              <w:rPr>
-                <w:b/>
-                <w:bCs/>
-                <w:sz w:val="28"/>
-                <w:szCs w:val="32"/>
-              </w:rPr>
-              <w:t>Statement  No. 2</w:t>
+            <w:proofErr w:type="gramStart"/>
+            <w:r>
+              <w:rPr>
+                <w:b/>
+                <w:bCs/>
+                <w:sz w:val="28"/>
+                <w:szCs w:val="32"/>
+              </w:rPr>
+              <w:t>Statement  No.</w:t>
+            </w:r>
+            <w:proofErr w:type="gramEnd"/>
+            <w:r>
+              <w:rPr>
+                <w:b/>
+                <w:bCs/>
+                <w:sz w:val="28"/>
+                <w:szCs w:val="32"/>
+              </w:rPr>
+              <w:t xml:space="preserve"> 2</w:t>
             </w:r>
           </w:p>
           <w:p>
@@ -5319,14 +5547,25 @@
                 <w:szCs w:val="36"/>
               </w:rPr>
             </w:pPr>
-            <w:r>
-              <w:rPr>
-                <w:b/>
-                <w:bCs/>
-                <w:sz w:val="28"/>
-                <w:szCs w:val="32"/>
-              </w:rPr>
-              <w:t>Dasini  No. 61</w:t>
+            <w:proofErr w:type="gramStart"/>
+            <w:r>
+              <w:rPr>
+                <w:b/>
+                <w:bCs/>
+                <w:sz w:val="28"/>
+                <w:szCs w:val="32"/>
+              </w:rPr>
+              <w:t>Dasini  No.</w:t>
+            </w:r>
+            <w:proofErr w:type="gramEnd"/>
+            <w:r>
+              <w:rPr>
+                <w:b/>
+                <w:bCs/>
+                <w:sz w:val="28"/>
+                <w:szCs w:val="32"/>
+              </w:rPr>
+              <w:t xml:space="preserve"> 61</w:t>
             </w:r>
           </w:p>
         </w:tc>
@@ -5617,14 +5856,25 @@
                 <w:szCs w:val="36"/>
               </w:rPr>
             </w:pPr>
-            <w:r>
-              <w:rPr>
-                <w:b/>
-                <w:bCs/>
-                <w:sz w:val="28"/>
-                <w:szCs w:val="32"/>
-              </w:rPr>
-              <w:t xml:space="preserve">Statement  No. 12 </w:t>
+            <w:proofErr w:type="gramStart"/>
+            <w:r>
+              <w:rPr>
+                <w:b/>
+                <w:bCs/>
+                <w:sz w:val="28"/>
+                <w:szCs w:val="32"/>
+              </w:rPr>
+              <w:t>Statement  No.</w:t>
+            </w:r>
+            <w:proofErr w:type="gramEnd"/>
+            <w:r>
+              <w:rPr>
+                <w:b/>
+                <w:bCs/>
+                <w:sz w:val="28"/>
+                <w:szCs w:val="32"/>
+              </w:rPr>
+              <w:t xml:space="preserve"> 12 </w:t>
             </w:r>
             <w:r>
               <w:rPr>
@@ -6045,14 +6295,25 @@
                 <w:szCs w:val="36"/>
               </w:rPr>
             </w:pPr>
-            <w:r>
-              <w:rPr>
-                <w:b/>
-                <w:bCs/>
-                <w:sz w:val="28"/>
-                <w:szCs w:val="32"/>
-              </w:rPr>
-              <w:t xml:space="preserve">Statement  No. 7 </w:t>
+            <w:proofErr w:type="gramStart"/>
+            <w:r>
+              <w:rPr>
+                <w:b/>
+                <w:bCs/>
+                <w:sz w:val="28"/>
+                <w:szCs w:val="32"/>
+              </w:rPr>
+              <w:t>Statement  No.</w:t>
+            </w:r>
+            <w:proofErr w:type="gramEnd"/>
+            <w:r>
+              <w:rPr>
+                <w:b/>
+                <w:bCs/>
+                <w:sz w:val="28"/>
+                <w:szCs w:val="32"/>
+              </w:rPr>
+              <w:t xml:space="preserve"> 7 </w:t>
             </w:r>
             <w:r>
               <w:rPr>
@@ -6497,6 +6758,7 @@
                 <w:szCs w:val="32"/>
               </w:rPr>
             </w:pPr>
+            <w:proofErr w:type="gramStart"/>
             <w:r>
               <w:rPr>
                 <w:b/>
@@ -6506,6 +6768,7 @@
               </w:rPr>
               <w:t>Statement  No.</w:t>
             </w:r>
+            <w:proofErr w:type="gramEnd"/>
             <w:r>
               <w:rPr>
                 <w:b/>
@@ -6535,14 +6798,25 @@
                 <w:szCs w:val="36"/>
               </w:rPr>
             </w:pPr>
-            <w:r>
-              <w:rPr>
-                <w:b/>
-                <w:bCs/>
-                <w:sz w:val="28"/>
-                <w:szCs w:val="32"/>
-              </w:rPr>
-              <w:t>Dasini  No. 39</w:t>
+            <w:proofErr w:type="gramStart"/>
+            <w:r>
+              <w:rPr>
+                <w:b/>
+                <w:bCs/>
+                <w:sz w:val="28"/>
+                <w:szCs w:val="32"/>
+              </w:rPr>
+              <w:t>Dasini  No.</w:t>
+            </w:r>
+            <w:proofErr w:type="gramEnd"/>
+            <w:r>
+              <w:rPr>
+                <w:b/>
+                <w:bCs/>
+                <w:sz w:val="28"/>
+                <w:szCs w:val="32"/>
+              </w:rPr>
+              <w:t xml:space="preserve"> 39</w:t>
             </w:r>
           </w:p>
         </w:tc>
@@ -6930,14 +7204,25 @@
                 <w:szCs w:val="32"/>
               </w:rPr>
             </w:pPr>
-            <w:r>
-              <w:rPr>
-                <w:b/>
-                <w:bCs/>
-                <w:sz w:val="28"/>
-                <w:szCs w:val="32"/>
-              </w:rPr>
-              <w:t>Statement  No. - 10</w:t>
+            <w:proofErr w:type="gramStart"/>
+            <w:r>
+              <w:rPr>
+                <w:b/>
+                <w:bCs/>
+                <w:sz w:val="28"/>
+                <w:szCs w:val="32"/>
+              </w:rPr>
+              <w:t>Statement  No.</w:t>
+            </w:r>
+            <w:proofErr w:type="gramEnd"/>
+            <w:r>
+              <w:rPr>
+                <w:b/>
+                <w:bCs/>
+                <w:sz w:val="28"/>
+                <w:szCs w:val="32"/>
+              </w:rPr>
+              <w:t xml:space="preserve"> - 10</w:t>
             </w:r>
           </w:p>
           <w:p>
@@ -6950,14 +7235,25 @@
                 <w:szCs w:val="36"/>
               </w:rPr>
             </w:pPr>
-            <w:r>
-              <w:rPr>
-                <w:b/>
-                <w:bCs/>
-                <w:sz w:val="28"/>
-                <w:szCs w:val="32"/>
-              </w:rPr>
-              <w:t>Dasini  No. 62</w:t>
+            <w:proofErr w:type="gramStart"/>
+            <w:r>
+              <w:rPr>
+                <w:b/>
+                <w:bCs/>
+                <w:sz w:val="28"/>
+                <w:szCs w:val="32"/>
+              </w:rPr>
+              <w:t>Dasini  No.</w:t>
+            </w:r>
+            <w:proofErr w:type="gramEnd"/>
+            <w:r>
+              <w:rPr>
+                <w:b/>
+                <w:bCs/>
+                <w:sz w:val="28"/>
+                <w:szCs w:val="32"/>
+              </w:rPr>
+              <w:t xml:space="preserve"> 62</w:t>
             </w:r>
           </w:p>
         </w:tc>
@@ -7348,6 +7644,7 @@
                 <w:szCs w:val="32"/>
               </w:rPr>
             </w:pPr>
+            <w:proofErr w:type="gramStart"/>
             <w:r>
               <w:rPr>
                 <w:b/>
@@ -7364,7 +7661,17 @@
                 <w:sz w:val="28"/>
                 <w:szCs w:val="32"/>
               </w:rPr>
-              <w:t xml:space="preserve">. – </w:t>
+              <w:t>.</w:t>
+            </w:r>
+            <w:proofErr w:type="gramEnd"/>
+            <w:r>
+              <w:rPr>
+                <w:b/>
+                <w:bCs/>
+                <w:sz w:val="28"/>
+                <w:szCs w:val="32"/>
+              </w:rPr>
+              <w:t xml:space="preserve"> – </w:t>
             </w:r>
             <w:r>
               <w:rPr>
@@ -7386,14 +7693,25 @@
                 <w:szCs w:val="36"/>
               </w:rPr>
             </w:pPr>
-            <w:r>
-              <w:rPr>
-                <w:b/>
-                <w:bCs/>
-                <w:sz w:val="28"/>
-                <w:szCs w:val="32"/>
-              </w:rPr>
-              <w:t>Dasini  No. 63</w:t>
+            <w:proofErr w:type="gramStart"/>
+            <w:r>
+              <w:rPr>
+                <w:b/>
+                <w:bCs/>
+                <w:sz w:val="28"/>
+                <w:szCs w:val="32"/>
+              </w:rPr>
+              <w:t>Dasini  No.</w:t>
+            </w:r>
+            <w:proofErr w:type="gramEnd"/>
+            <w:r>
+              <w:rPr>
+                <w:b/>
+                <w:bCs/>
+                <w:sz w:val="28"/>
+                <w:szCs w:val="32"/>
+              </w:rPr>
+              <w:t xml:space="preserve"> 63</w:t>
             </w:r>
           </w:p>
         </w:tc>
@@ -7895,7 +8213,18 @@
           <w:szCs w:val="32"/>
           <w:u w:val="single"/>
         </w:rPr>
-        <w:t xml:space="preserve"> 1.4</w:t>
+        <w:t xml:space="preserve"> </w:t>
+      </w:r>
+      <w:proofErr w:type="gramStart"/>
+      <w:r>
+        <w:rPr>
+          <w:b/>
+          <w:bCs/>
+          <w:sz w:val="32"/>
+          <w:szCs w:val="32"/>
+          <w:u w:val="single"/>
+        </w:rPr>
+        <w:t>1.4</w:t>
       </w:r>
       <w:r>
         <w:rPr>
@@ -7907,6 +8236,7 @@
         </w:rPr>
         <w:t xml:space="preserve">  Book</w:t>
       </w:r>
+      <w:proofErr w:type="gramEnd"/>
       <w:r>
         <w:rPr>
           <w:b/>
@@ -9978,7 +10308,16 @@
           <w:szCs w:val="32"/>
           <w:highlight w:val="yellow"/>
         </w:rPr>
-        <w:t>l’</w:t>
+        <w:t>l</w:t>
+      </w:r>
+      <w:proofErr w:type="gramStart"/>
+      <w:r>
+        <w:rPr>
+          <w:sz w:val="32"/>
+          <w:szCs w:val="32"/>
+          <w:highlight w:val="yellow"/>
+        </w:rPr>
+        <w:t>’</w:t>
       </w:r>
       <w:r>
         <w:rPr>
@@ -9987,6 +10326,7 @@
         </w:rPr>
         <w:t xml:space="preserve"> .</w:t>
       </w:r>
+      <w:proofErr w:type="gramEnd"/>
     </w:p>
     <w:tbl>
       <w:tblPr>
@@ -10120,7 +10460,29 @@
           <w:szCs w:val="32"/>
           <w:u w:val="single"/>
         </w:rPr>
-        <w:t xml:space="preserve">TaittirIya BrAhmaNam TB 1.1 to 1.4  Book  </w:t>
+        <w:t xml:space="preserve">TaittirIya BrAhmaNam TB 1.1 to </w:t>
+      </w:r>
+      <w:proofErr w:type="gramStart"/>
+      <w:r>
+        <w:rPr>
+          <w:b/>
+          <w:bCs/>
+          <w:sz w:val="32"/>
+          <w:szCs w:val="32"/>
+          <w:u w:val="single"/>
+        </w:rPr>
+        <w:t>1.4  Book</w:t>
+      </w:r>
+      <w:proofErr w:type="gramEnd"/>
+      <w:r>
+        <w:rPr>
+          <w:b/>
+          <w:bCs/>
+          <w:sz w:val="32"/>
+          <w:szCs w:val="32"/>
+          <w:u w:val="single"/>
+        </w:rPr>
+        <w:t xml:space="preserve">  </w:t>
       </w:r>
     </w:p>
     <w:p>

</xml_diff>